<commit_message>
Work in progress with authorization
</commit_message>
<xml_diff>
--- a/praca dyplomowaCP.docx
+++ b/praca dyplomowaCP.docx
@@ -651,23 +651,13 @@
           <w:szCs w:val="24"/>
         </w:rPr>
       </w:pPr>
-      <w:proofErr w:type="spellStart"/>
-      <w:r>
-        <w:rPr>
-          <w:rFonts w:ascii="Times New Roman" w:hAnsi="Times New Roman" w:cs="Times New Roman"/>
-          <w:sz w:val="24"/>
-          <w:szCs w:val="24"/>
-        </w:rPr>
-        <w:t>Git</w:t>
-      </w:r>
-      <w:proofErr w:type="spellEnd"/>
-      <w:r>
-        <w:rPr>
-          <w:rFonts w:ascii="Times New Roman" w:hAnsi="Times New Roman" w:cs="Times New Roman"/>
-          <w:sz w:val="24"/>
-          <w:szCs w:val="24"/>
-        </w:rPr>
-        <w:t xml:space="preserve"> VCS</w:t>
+      <w:r>
+        <w:rPr>
+          <w:rFonts w:ascii="Times New Roman" w:hAnsi="Times New Roman" w:cs="Times New Roman"/>
+          <w:sz w:val="24"/>
+          <w:szCs w:val="24"/>
+        </w:rPr>
+        <w:t>Git VCS</w:t>
       </w:r>
     </w:p>
     <w:p>
@@ -824,34 +814,14 @@
           <w:szCs w:val="24"/>
         </w:rPr>
       </w:pPr>
-      <w:proofErr w:type="spellStart"/>
-      <w:r>
-        <w:rPr>
-          <w:rFonts w:ascii="Times New Roman" w:hAnsi="Times New Roman" w:cs="Times New Roman"/>
-          <w:sz w:val="24"/>
-          <w:szCs w:val="24"/>
-        </w:rPr>
-        <w:t>Część</w:t>
-      </w:r>
-      <w:proofErr w:type="spellEnd"/>
-      <w:r>
-        <w:rPr>
-          <w:rFonts w:ascii="Times New Roman" w:hAnsi="Times New Roman" w:cs="Times New Roman"/>
-          <w:sz w:val="24"/>
-          <w:szCs w:val="24"/>
-        </w:rPr>
-        <w:t xml:space="preserve"> </w:t>
-      </w:r>
-      <w:proofErr w:type="spellStart"/>
-      <w:r>
-        <w:rPr>
-          <w:rFonts w:ascii="Times New Roman" w:hAnsi="Times New Roman" w:cs="Times New Roman"/>
-          <w:sz w:val="24"/>
-          <w:szCs w:val="24"/>
-        </w:rPr>
-        <w:t>kliencka</w:t>
-      </w:r>
-      <w:proofErr w:type="spellEnd"/>
+      <w:r>
+        <w:rPr>
+          <w:rFonts w:ascii="Times New Roman" w:hAnsi="Times New Roman" w:cs="Times New Roman"/>
+          <w:sz w:val="24"/>
+          <w:szCs w:val="24"/>
+        </w:rPr>
+        <w:t>Część kliencka</w:t>
+      </w:r>
     </w:p>
     <w:p>
       <w:pPr>
@@ -942,15 +912,7 @@
           <w:sz w:val="24"/>
           <w:szCs w:val="24"/>
         </w:rPr>
-        <w:t xml:space="preserve">zostać w domu i zalogować się na stronę </w:t>
-      </w:r>
-      <w:r>
-        <w:rPr>
-          <w:rFonts w:ascii="Times New Roman" w:hAnsi="Times New Roman" w:cs="Times New Roman"/>
-          <w:sz w:val="24"/>
-          <w:szCs w:val="24"/>
-        </w:rPr>
-        <w:t>banku by to zrobić. Dziś wystarczy zainstalować aplikację swojego banku na telefonie i możemy zrealizować przelew z dowolnego miejsca, czy to</w:t>
+        <w:t>zostać w domu i zalogować się na stronę banku by to zrobić. Dziś wystarczy zainstalować aplikację swojego banku na telefonie i możemy zrealizować przelew z dowolnego miejsca, czy to</w:t>
       </w:r>
       <w:r>
         <w:rPr>
@@ -4384,6 +4346,102 @@
         <w:pStyle w:val="ListParagraph"/>
         <w:ind w:left="792"/>
       </w:pPr>
+    </w:p>
+    <w:p>
+      <w:pPr>
+        <w:pStyle w:val="ListParagraph"/>
+        <w:ind w:left="792"/>
+      </w:pPr>
+    </w:p>
+    <w:p>
+      <w:pPr>
+        <w:pStyle w:val="ListParagraph"/>
+        <w:ind w:left="792"/>
+      </w:pPr>
+    </w:p>
+    <w:p>
+      <w:pPr>
+        <w:pStyle w:val="ListParagraph"/>
+        <w:ind w:left="792"/>
+      </w:pPr>
+    </w:p>
+    <w:p>
+      <w:pPr>
+        <w:pStyle w:val="ListParagraph"/>
+        <w:ind w:left="792"/>
+      </w:pPr>
+    </w:p>
+    <w:p>
+      <w:pPr>
+        <w:pStyle w:val="ListParagraph"/>
+        <w:ind w:left="792"/>
+      </w:pPr>
+    </w:p>
+    <w:p>
+      <w:pPr>
+        <w:pStyle w:val="ListParagraph"/>
+        <w:ind w:left="792"/>
+        <w:rPr>
+          <w:i/>
+        </w:rPr>
+      </w:pPr>
+      <w:proofErr w:type="spellStart"/>
+      <w:r>
+        <w:t>Bcrypt</w:t>
+      </w:r>
+      <w:proofErr w:type="spellEnd"/>
+      <w:r>
+        <w:t xml:space="preserve"> jest </w:t>
+      </w:r>
+      <w:proofErr w:type="spellStart"/>
+      <w:r>
+        <w:t>enkoderem</w:t>
+      </w:r>
+      <w:proofErr w:type="spellEnd"/>
+      <w:r>
+        <w:t xml:space="preserve"> stworzonym z myślą o hasłach. Główną cechą charakterystyczną jest to, że został zaprojektowany by być wolny, dzięki czemu redukuje ilość haseł na sekundę, jaką haker może haszować, co ogranicza skuteczność Brute </w:t>
+      </w:r>
+      <w:proofErr w:type="spellStart"/>
+      <w:r>
+        <w:t>force</w:t>
+      </w:r>
+      <w:proofErr w:type="spellEnd"/>
+      <w:r>
+        <w:t xml:space="preserve"> ataków albo ataków słownikowych. Osiąga to przez konfigurowalny współczynnik pracy. Im wyższy ten współczynnik tym więcej pracy jest wymagane by dopasować hasło. Domyślny współczynnik pracy </w:t>
+      </w:r>
+      <w:proofErr w:type="spellStart"/>
+      <w:r>
+        <w:t>BCrypt</w:t>
+      </w:r>
+      <w:proofErr w:type="spellEnd"/>
+      <w:r>
+        <w:t xml:space="preserve"> używany przez Spring Security to 10, co sprowadza się do 261 milisekund potrzebnych na </w:t>
+      </w:r>
+      <w:proofErr w:type="spellStart"/>
+      <w:r>
+        <w:t>zahas</w:t>
+      </w:r>
+      <w:r>
+        <w:t>z</w:t>
+      </w:r>
+      <w:r>
+        <w:t>owanie</w:t>
+      </w:r>
+      <w:proofErr w:type="spellEnd"/>
+      <w:r>
+        <w:t xml:space="preserve"> hasła, dzięki czemu nie jest on zauważalny przez użytkownika.</w:t>
+      </w:r>
+      <w:r>
+        <w:t xml:space="preserve"> Przy współczynniku równym 13 czas potrzebny na </w:t>
+      </w:r>
+      <w:proofErr w:type="spellStart"/>
+      <w:r>
+        <w:t>zahaszowanie</w:t>
+      </w:r>
+      <w:proofErr w:type="spellEnd"/>
+      <w:r>
+        <w:t xml:space="preserve"> hasła wynosi 961 milisekund a przy 14 wynosi on 2004 milisekundy. Niecała sekunda jest akceptowalna, jeśli chodzi o wydajność aplikacji pod kątem rejestracji użytkowników. </w:t>
+      </w:r>
       <w:bookmarkStart w:id="0" w:name="_GoBack"/>
       <w:bookmarkEnd w:id="0"/>
     </w:p>
@@ -4499,7 +4557,7 @@
             <w:bCs/>
             <w:noProof/>
           </w:rPr>
-          <w:t>9</w:t>
+          <w:t>8</w:t>
         </w:r>
         <w:r>
           <w:rPr>
@@ -4544,7 +4602,7 @@
             <w:bCs/>
             <w:noProof/>
           </w:rPr>
-          <w:t>9</w:t>
+          <w:t>10</w:t>
         </w:r>
         <w:r>
           <w:rPr>
@@ -7134,7 +7192,7 @@
 </file>
 
 <file path=customXml/itemProps1.xml><?xml version="1.0" encoding="utf-8"?>
-<ds:datastoreItem xmlns:ds="http://schemas.openxmlformats.org/officeDocument/2006/customXml" ds:itemID="{F1F5E8A7-C08E-4E70-BAB4-A4A3E8C374DC}">
+<ds:datastoreItem xmlns:ds="http://schemas.openxmlformats.org/officeDocument/2006/customXml" ds:itemID="{3C2E03E4-994A-40FC-8C32-77CA0FBC6EA5}">
   <ds:schemaRefs>
     <ds:schemaRef ds:uri="http://schemas.openxmlformats.org/officeDocument/2006/bibliography"/>
   </ds:schemaRefs>

</xml_diff>

<commit_message>
Register and login working. Get sometimes work, Post don't work.
</commit_message>
<xml_diff>
--- a/praca dyplomowaCP.docx
+++ b/praca dyplomowaCP.docx
@@ -450,7 +450,15 @@
           <w:sz w:val="24"/>
           <w:szCs w:val="24"/>
         </w:rPr>
-        <w:t>Java</w:t>
+        <w:t xml:space="preserve">Java </w:t>
+      </w:r>
+      <w:r>
+        <w:rPr>
+          <w:rFonts w:ascii="Times New Roman" w:hAnsi="Times New Roman" w:cs="Times New Roman"/>
+          <w:sz w:val="24"/>
+          <w:szCs w:val="24"/>
+        </w:rPr>
+        <w:t>Android</w:t>
       </w:r>
     </w:p>
     <w:p>
@@ -473,7 +481,7 @@
           <w:sz w:val="24"/>
           <w:szCs w:val="24"/>
         </w:rPr>
-        <w:t>Android</w:t>
+        <w:t>IntelliJ</w:t>
       </w:r>
     </w:p>
     <w:p>
@@ -496,7 +504,7 @@
           <w:sz w:val="24"/>
           <w:szCs w:val="24"/>
         </w:rPr>
-        <w:t>IntelliJ</w:t>
+        <w:t>Android Studio</w:t>
       </w:r>
     </w:p>
     <w:p>
@@ -519,7 +527,7 @@
           <w:sz w:val="24"/>
           <w:szCs w:val="24"/>
         </w:rPr>
-        <w:t>Android Studio</w:t>
+        <w:t>Apache Tomcat</w:t>
       </w:r>
     </w:p>
     <w:p>
@@ -542,7 +550,7 @@
           <w:sz w:val="24"/>
           <w:szCs w:val="24"/>
         </w:rPr>
-        <w:t>Apache Tomcat</w:t>
+        <w:t>Apache Maven I Gradle</w:t>
       </w:r>
     </w:p>
     <w:p>
@@ -565,7 +573,7 @@
           <w:sz w:val="24"/>
           <w:szCs w:val="24"/>
         </w:rPr>
-        <w:t>Apache Maven I Gradle</w:t>
+        <w:t>MySQL</w:t>
       </w:r>
     </w:p>
     <w:p>
@@ -588,7 +596,7 @@
           <w:sz w:val="24"/>
           <w:szCs w:val="24"/>
         </w:rPr>
-        <w:t>MySQL</w:t>
+        <w:t>Lombok</w:t>
       </w:r>
     </w:p>
     <w:p>
@@ -611,7 +619,7 @@
           <w:sz w:val="24"/>
           <w:szCs w:val="24"/>
         </w:rPr>
-        <w:t>Lombok</w:t>
+        <w:t>Ngrok</w:t>
       </w:r>
     </w:p>
     <w:p>
@@ -634,7 +642,7 @@
           <w:sz w:val="24"/>
           <w:szCs w:val="24"/>
         </w:rPr>
-        <w:t>Ngrok</w:t>
+        <w:t>Git VCS</w:t>
       </w:r>
     </w:p>
     <w:p>
@@ -657,7 +665,7 @@
           <w:sz w:val="24"/>
           <w:szCs w:val="24"/>
         </w:rPr>
-        <w:t>Git VCS</w:t>
+        <w:t>REST</w:t>
       </w:r>
     </w:p>
     <w:p>
@@ -680,7 +688,78 @@
           <w:sz w:val="24"/>
           <w:szCs w:val="24"/>
         </w:rPr>
-        <w:t>REST</w:t>
+        <w:t>Spring</w:t>
+      </w:r>
+    </w:p>
+    <w:p>
+      <w:pPr>
+        <w:pStyle w:val="ListParagraph"/>
+        <w:numPr>
+          <w:ilvl w:val="2"/>
+          <w:numId w:val="14"/>
+        </w:numPr>
+        <w:spacing w:line="480" w:lineRule="auto"/>
+        <w:rPr>
+          <w:rFonts w:ascii="Times New Roman" w:hAnsi="Times New Roman" w:cs="Times New Roman"/>
+          <w:sz w:val="24"/>
+          <w:szCs w:val="24"/>
+        </w:rPr>
+      </w:pPr>
+      <w:r>
+        <w:rPr>
+          <w:rFonts w:ascii="Times New Roman" w:hAnsi="Times New Roman" w:cs="Times New Roman"/>
+          <w:sz w:val="24"/>
+          <w:szCs w:val="24"/>
+        </w:rPr>
+        <w:t>Spring Boot</w:t>
+      </w:r>
+    </w:p>
+    <w:p>
+      <w:pPr>
+        <w:pStyle w:val="ListParagraph"/>
+        <w:numPr>
+          <w:ilvl w:val="2"/>
+          <w:numId w:val="14"/>
+        </w:numPr>
+        <w:spacing w:line="480" w:lineRule="auto"/>
+        <w:rPr>
+          <w:rFonts w:ascii="Times New Roman" w:hAnsi="Times New Roman" w:cs="Times New Roman"/>
+          <w:sz w:val="24"/>
+          <w:szCs w:val="24"/>
+        </w:rPr>
+      </w:pPr>
+      <w:r>
+        <w:rPr>
+          <w:rFonts w:ascii="Times New Roman" w:hAnsi="Times New Roman" w:cs="Times New Roman"/>
+          <w:sz w:val="24"/>
+          <w:szCs w:val="24"/>
+        </w:rPr>
+        <w:t>Spring Security</w:t>
+      </w:r>
+    </w:p>
+    <w:p>
+      <w:pPr>
+        <w:pStyle w:val="ListParagraph"/>
+        <w:numPr>
+          <w:ilvl w:val="0"/>
+          <w:numId w:val="14"/>
+        </w:numPr>
+        <w:spacing w:line="480" w:lineRule="auto"/>
+        <w:rPr>
+          <w:rFonts w:ascii="Times New Roman" w:hAnsi="Times New Roman" w:cs="Times New Roman"/>
+          <w:b/>
+          <w:sz w:val="24"/>
+          <w:szCs w:val="24"/>
+        </w:rPr>
+      </w:pPr>
+      <w:r>
+        <w:rPr>
+          <w:rFonts w:ascii="Times New Roman" w:hAnsi="Times New Roman" w:cs="Times New Roman"/>
+          <w:b/>
+          <w:sz w:val="24"/>
+          <w:szCs w:val="24"/>
+        </w:rPr>
+        <w:t>Implementacja</w:t>
       </w:r>
     </w:p>
     <w:p>
@@ -703,78 +782,7 @@
           <w:sz w:val="24"/>
           <w:szCs w:val="24"/>
         </w:rPr>
-        <w:t>Spring</w:t>
-      </w:r>
-    </w:p>
-    <w:p>
-      <w:pPr>
-        <w:pStyle w:val="ListParagraph"/>
-        <w:numPr>
-          <w:ilvl w:val="2"/>
-          <w:numId w:val="14"/>
-        </w:numPr>
-        <w:spacing w:line="480" w:lineRule="auto"/>
-        <w:rPr>
-          <w:rFonts w:ascii="Times New Roman" w:hAnsi="Times New Roman" w:cs="Times New Roman"/>
-          <w:sz w:val="24"/>
-          <w:szCs w:val="24"/>
-        </w:rPr>
-      </w:pPr>
-      <w:r>
-        <w:rPr>
-          <w:rFonts w:ascii="Times New Roman" w:hAnsi="Times New Roman" w:cs="Times New Roman"/>
-          <w:sz w:val="24"/>
-          <w:szCs w:val="24"/>
-        </w:rPr>
-        <w:t>Spring Boot</w:t>
-      </w:r>
-    </w:p>
-    <w:p>
-      <w:pPr>
-        <w:pStyle w:val="ListParagraph"/>
-        <w:numPr>
-          <w:ilvl w:val="2"/>
-          <w:numId w:val="14"/>
-        </w:numPr>
-        <w:spacing w:line="480" w:lineRule="auto"/>
-        <w:rPr>
-          <w:rFonts w:ascii="Times New Roman" w:hAnsi="Times New Roman" w:cs="Times New Roman"/>
-          <w:sz w:val="24"/>
-          <w:szCs w:val="24"/>
-        </w:rPr>
-      </w:pPr>
-      <w:r>
-        <w:rPr>
-          <w:rFonts w:ascii="Times New Roman" w:hAnsi="Times New Roman" w:cs="Times New Roman"/>
-          <w:sz w:val="24"/>
-          <w:szCs w:val="24"/>
-        </w:rPr>
-        <w:t>Spring Security</w:t>
-      </w:r>
-    </w:p>
-    <w:p>
-      <w:pPr>
-        <w:pStyle w:val="ListParagraph"/>
-        <w:numPr>
-          <w:ilvl w:val="0"/>
-          <w:numId w:val="14"/>
-        </w:numPr>
-        <w:spacing w:line="480" w:lineRule="auto"/>
-        <w:rPr>
-          <w:rFonts w:ascii="Times New Roman" w:hAnsi="Times New Roman" w:cs="Times New Roman"/>
-          <w:b/>
-          <w:sz w:val="24"/>
-          <w:szCs w:val="24"/>
-        </w:rPr>
-      </w:pPr>
-      <w:r>
-        <w:rPr>
-          <w:rFonts w:ascii="Times New Roman" w:hAnsi="Times New Roman" w:cs="Times New Roman"/>
-          <w:b/>
-          <w:sz w:val="24"/>
-          <w:szCs w:val="24"/>
-        </w:rPr>
-        <w:t>Implementacja</w:t>
+        <w:t>Część serwerowa</w:t>
       </w:r>
     </w:p>
     <w:p>
@@ -797,29 +805,6 @@
           <w:sz w:val="24"/>
           <w:szCs w:val="24"/>
         </w:rPr>
-        <w:t>Część serwerowa</w:t>
-      </w:r>
-    </w:p>
-    <w:p>
-      <w:pPr>
-        <w:pStyle w:val="ListParagraph"/>
-        <w:numPr>
-          <w:ilvl w:val="1"/>
-          <w:numId w:val="14"/>
-        </w:numPr>
-        <w:spacing w:line="480" w:lineRule="auto"/>
-        <w:rPr>
-          <w:rFonts w:ascii="Times New Roman" w:hAnsi="Times New Roman" w:cs="Times New Roman"/>
-          <w:sz w:val="24"/>
-          <w:szCs w:val="24"/>
-        </w:rPr>
-      </w:pPr>
-      <w:r>
-        <w:rPr>
-          <w:rFonts w:ascii="Times New Roman" w:hAnsi="Times New Roman" w:cs="Times New Roman"/>
-          <w:sz w:val="24"/>
-          <w:szCs w:val="24"/>
-        </w:rPr>
         <w:t>Część kliencka</w:t>
       </w:r>
     </w:p>
@@ -1525,7 +1510,7 @@
         <w:pStyle w:val="Heading2"/>
         <w:numPr>
           <w:ilvl w:val="1"/>
-          <w:numId w:val="7"/>
+          <w:numId w:val="9"/>
         </w:numPr>
         <w:spacing w:line="480" w:lineRule="auto"/>
         <w:jc w:val="both"/>
@@ -1539,6 +1524,18 @@
         </w:rPr>
         <w:t>Java</w:t>
       </w:r>
+      <w:r>
+        <w:rPr>
+          <w:color w:val="auto"/>
+        </w:rPr>
+        <w:t xml:space="preserve"> </w:t>
+      </w:r>
+      <w:r>
+        <w:rPr>
+          <w:color w:val="auto"/>
+        </w:rPr>
+        <w:t>Android</w:t>
+      </w:r>
     </w:p>
     <w:p>
       <w:pPr>
@@ -1679,6 +1676,339 @@
         </w:rPr>
         <w:t>Javie na kod maszynowy.</w:t>
       </w:r>
+    </w:p>
+    <w:p>
+      <w:pPr>
+        <w:spacing w:line="480" w:lineRule="auto"/>
+        <w:ind w:firstLine="708"/>
+        <w:jc w:val="both"/>
+        <w:rPr>
+          <w:rFonts w:ascii="Times New Roman" w:hAnsi="Times New Roman" w:cs="Times New Roman"/>
+          <w:sz w:val="24"/>
+          <w:szCs w:val="24"/>
+        </w:rPr>
+      </w:pPr>
+      <w:r>
+        <w:rPr>
+          <w:rFonts w:ascii="Times New Roman" w:hAnsi="Times New Roman" w:cs="Times New Roman"/>
+          <w:sz w:val="24"/>
+          <w:szCs w:val="24"/>
+        </w:rPr>
+        <w:t xml:space="preserve">Android jest to system operacyjny </w:t>
+      </w:r>
+      <w:r>
+        <w:rPr>
+          <w:rFonts w:ascii="Times New Roman" w:hAnsi="Times New Roman" w:cs="Times New Roman"/>
+          <w:sz w:val="24"/>
+          <w:szCs w:val="24"/>
+        </w:rPr>
+        <w:t xml:space="preserve">początkowo </w:t>
+      </w:r>
+      <w:r>
+        <w:rPr>
+          <w:rFonts w:ascii="Times New Roman" w:hAnsi="Times New Roman" w:cs="Times New Roman"/>
+          <w:sz w:val="24"/>
+          <w:szCs w:val="24"/>
+        </w:rPr>
+        <w:t xml:space="preserve">rozwinięty przez firmę </w:t>
+      </w:r>
+      <w:r>
+        <w:rPr>
+          <w:rFonts w:ascii="Times New Roman" w:hAnsi="Times New Roman" w:cs="Times New Roman"/>
+          <w:sz w:val="24"/>
+          <w:szCs w:val="24"/>
+        </w:rPr>
+        <w:t xml:space="preserve">Android, później przez </w:t>
+      </w:r>
+      <w:r>
+        <w:rPr>
+          <w:rFonts w:ascii="Times New Roman" w:hAnsi="Times New Roman" w:cs="Times New Roman"/>
+          <w:sz w:val="24"/>
+          <w:szCs w:val="24"/>
+        </w:rPr>
+        <w:t xml:space="preserve">Google, </w:t>
+      </w:r>
+      <w:r>
+        <w:rPr>
+          <w:rFonts w:ascii="Times New Roman" w:hAnsi="Times New Roman" w:cs="Times New Roman"/>
+          <w:sz w:val="24"/>
+          <w:szCs w:val="24"/>
+        </w:rPr>
+        <w:t>rozpro</w:t>
+      </w:r>
+      <w:r>
+        <w:rPr>
+          <w:rFonts w:ascii="Times New Roman" w:hAnsi="Times New Roman" w:cs="Times New Roman"/>
+          <w:sz w:val="24"/>
+          <w:szCs w:val="24"/>
+        </w:rPr>
+        <w:t xml:space="preserve">wadzany na licencji GNU. Jako otwarte oprogramowanie oparte na zmodyfikowanej wersji jądra systemu Linux oraz wirtualnej maszynie Javy jest przeznaczone na dotykowe urządzenia mobilne tj. smartfony lub tablety. Warto wspomnieć, że Google rozwinęło również wersje Androida dla telewizorów – Android TV, samochodów – Android Auto, oraz smartwatchy – Wear OS. </w:t>
+      </w:r>
+    </w:p>
+    <w:p>
+      <w:pPr>
+        <w:pStyle w:val="ListParagraph"/>
+        <w:numPr>
+          <w:ilvl w:val="2"/>
+          <w:numId w:val="9"/>
+        </w:numPr>
+        <w:spacing w:line="480" w:lineRule="auto"/>
+        <w:jc w:val="both"/>
+        <w:rPr>
+          <w:rFonts w:ascii="Times New Roman" w:hAnsi="Times New Roman" w:cs="Times New Roman"/>
+          <w:sz w:val="24"/>
+          <w:szCs w:val="24"/>
+        </w:rPr>
+      </w:pPr>
+      <w:r>
+        <w:rPr>
+          <w:rFonts w:ascii="Times New Roman" w:hAnsi="Times New Roman" w:cs="Times New Roman"/>
+          <w:sz w:val="24"/>
+          <w:szCs w:val="24"/>
+        </w:rPr>
+        <w:t>Różnice pomiędzy Java i Android</w:t>
+      </w:r>
+    </w:p>
+    <w:p>
+      <w:pPr>
+        <w:pStyle w:val="ListParagraph"/>
+        <w:spacing w:line="480" w:lineRule="auto"/>
+        <w:ind w:left="1440"/>
+        <w:jc w:val="both"/>
+        <w:rPr>
+          <w:rFonts w:ascii="Times New Roman" w:hAnsi="Times New Roman" w:cs="Times New Roman"/>
+          <w:sz w:val="24"/>
+          <w:szCs w:val="24"/>
+        </w:rPr>
+      </w:pPr>
+      <w:r>
+        <w:rPr>
+          <w:rFonts w:ascii="Times New Roman" w:hAnsi="Times New Roman" w:cs="Times New Roman"/>
+          <w:sz w:val="24"/>
+          <w:szCs w:val="24"/>
+        </w:rPr>
+        <w:t xml:space="preserve">W przeciwieństwie do Javy, </w:t>
+      </w:r>
+      <w:r>
+        <w:rPr>
+          <w:rFonts w:ascii="Times New Roman" w:hAnsi="Times New Roman" w:cs="Times New Roman"/>
+          <w:sz w:val="24"/>
+          <w:szCs w:val="24"/>
+        </w:rPr>
+        <w:t xml:space="preserve">Android nie uruchamia kodu bajtowego na tradycyjnej wirtualnej maszynie Javy, zamiast tego uruchamiany jest on na </w:t>
+      </w:r>
+      <w:r>
+        <w:rPr>
+          <w:rFonts w:ascii="Times New Roman" w:hAnsi="Times New Roman" w:cs="Times New Roman"/>
+          <w:sz w:val="24"/>
+          <w:szCs w:val="24"/>
+        </w:rPr>
+        <w:lastRenderedPageBreak/>
+        <w:t xml:space="preserve">wirtualnej maszynie </w:t>
+      </w:r>
+      <w:proofErr w:type="spellStart"/>
+      <w:r>
+        <w:rPr>
+          <w:rFonts w:ascii="Times New Roman" w:hAnsi="Times New Roman" w:cs="Times New Roman"/>
+          <w:sz w:val="24"/>
+          <w:szCs w:val="24"/>
+        </w:rPr>
+        <w:t>Dalvik</w:t>
+      </w:r>
+      <w:proofErr w:type="spellEnd"/>
+      <w:r>
+        <w:rPr>
+          <w:rFonts w:ascii="Times New Roman" w:hAnsi="Times New Roman" w:cs="Times New Roman"/>
+          <w:sz w:val="24"/>
+          <w:szCs w:val="24"/>
+        </w:rPr>
+        <w:t xml:space="preserve"> dla starszych systemów albo na Android Runtime (ART) dla systemów z wersją androida 5 w górę, </w:t>
+      </w:r>
+      <w:r>
+        <w:rPr>
+          <w:rFonts w:ascii="Times New Roman" w:hAnsi="Times New Roman" w:cs="Times New Roman"/>
+          <w:sz w:val="24"/>
+          <w:szCs w:val="24"/>
+        </w:rPr>
+        <w:t xml:space="preserve">Wirtualne maszyny Java są typu stosu, a </w:t>
+      </w:r>
+      <w:proofErr w:type="spellStart"/>
+      <w:r>
+        <w:rPr>
+          <w:rFonts w:ascii="Times New Roman" w:hAnsi="Times New Roman" w:cs="Times New Roman"/>
+          <w:sz w:val="24"/>
+          <w:szCs w:val="24"/>
+        </w:rPr>
+        <w:t>Dalvik</w:t>
+      </w:r>
+      <w:proofErr w:type="spellEnd"/>
+      <w:r>
+        <w:rPr>
+          <w:rFonts w:ascii="Times New Roman" w:hAnsi="Times New Roman" w:cs="Times New Roman"/>
+          <w:sz w:val="24"/>
+          <w:szCs w:val="24"/>
+        </w:rPr>
+        <w:t xml:space="preserve"> bazuje na rejestrze. </w:t>
+      </w:r>
+      <w:proofErr w:type="spellStart"/>
+      <w:r>
+        <w:rPr>
+          <w:rFonts w:ascii="Times New Roman" w:hAnsi="Times New Roman" w:cs="Times New Roman"/>
+          <w:sz w:val="24"/>
+          <w:szCs w:val="24"/>
+        </w:rPr>
+        <w:t>Dalvik</w:t>
+      </w:r>
+      <w:proofErr w:type="spellEnd"/>
+      <w:r>
+        <w:rPr>
+          <w:rFonts w:ascii="Times New Roman" w:hAnsi="Times New Roman" w:cs="Times New Roman"/>
+          <w:sz w:val="24"/>
+          <w:szCs w:val="24"/>
+        </w:rPr>
+        <w:t xml:space="preserve"> został zaprojektowany by być lżejszy niż VM Java, czyli zajmuje mniej pamięci. Do tego pula wartości stałych na androidzie używa tylko indeksów 32 bitowych by uprościć interpreter. Java VM używa ośmio-bitowych instrukcji stosu, a </w:t>
+      </w:r>
+      <w:proofErr w:type="spellStart"/>
+      <w:r>
+        <w:rPr>
+          <w:rFonts w:ascii="Times New Roman" w:hAnsi="Times New Roman" w:cs="Times New Roman"/>
+          <w:sz w:val="24"/>
+          <w:szCs w:val="24"/>
+        </w:rPr>
+        <w:t>Dalvik</w:t>
+      </w:r>
+      <w:proofErr w:type="spellEnd"/>
+      <w:r>
+        <w:rPr>
+          <w:rFonts w:ascii="Times New Roman" w:hAnsi="Times New Roman" w:cs="Times New Roman"/>
+          <w:sz w:val="24"/>
+          <w:szCs w:val="24"/>
+        </w:rPr>
+        <w:t xml:space="preserve"> używa szesnasto-bitowych instrukcji.</w:t>
+      </w:r>
+    </w:p>
+    <w:p>
+      <w:pPr>
+        <w:pStyle w:val="ListParagraph"/>
+        <w:numPr>
+          <w:ilvl w:val="2"/>
+          <w:numId w:val="9"/>
+        </w:numPr>
+        <w:spacing w:line="480" w:lineRule="auto"/>
+        <w:jc w:val="both"/>
+        <w:rPr>
+          <w:rFonts w:ascii="Times New Roman" w:hAnsi="Times New Roman" w:cs="Times New Roman"/>
+          <w:sz w:val="24"/>
+          <w:szCs w:val="24"/>
+        </w:rPr>
+      </w:pPr>
+      <w:r>
+        <w:rPr>
+          <w:rFonts w:ascii="Times New Roman" w:hAnsi="Times New Roman" w:cs="Times New Roman"/>
+          <w:sz w:val="24"/>
+          <w:szCs w:val="24"/>
+        </w:rPr>
+        <w:t>Kotlin</w:t>
+      </w:r>
+    </w:p>
+    <w:p>
+      <w:pPr>
+        <w:pStyle w:val="ListParagraph"/>
+        <w:spacing w:line="480" w:lineRule="auto"/>
+        <w:ind w:left="1440"/>
+        <w:jc w:val="both"/>
+        <w:rPr>
+          <w:rFonts w:ascii="Times New Roman" w:hAnsi="Times New Roman" w:cs="Times New Roman"/>
+          <w:sz w:val="24"/>
+          <w:szCs w:val="24"/>
+        </w:rPr>
+      </w:pPr>
+      <w:r>
+        <w:rPr>
+          <w:rFonts w:ascii="Times New Roman" w:hAnsi="Times New Roman" w:cs="Times New Roman"/>
+          <w:sz w:val="24"/>
+          <w:szCs w:val="24"/>
+        </w:rPr>
+        <w:t>Aktualnie oficjalnym językiem programowania na platformę Android jest język Kotl</w:t>
+      </w:r>
+      <w:r>
+        <w:rPr>
+          <w:rFonts w:ascii="Times New Roman" w:hAnsi="Times New Roman" w:cs="Times New Roman"/>
+          <w:sz w:val="24"/>
+          <w:szCs w:val="24"/>
+        </w:rPr>
+        <w:t>in, a z</w:t>
+      </w:r>
+      <w:r>
+        <w:rPr>
+          <w:rFonts w:ascii="Times New Roman" w:hAnsi="Times New Roman" w:cs="Times New Roman"/>
+          <w:sz w:val="24"/>
+          <w:szCs w:val="24"/>
+        </w:rPr>
+        <w:t>ostało to ogłoszone 17 maja 2017 na corocznej konferencji deweloperów Google I/O. Jedną z zalet Kotlina jest to</w:t>
+      </w:r>
+      <w:r>
+        <w:rPr>
+          <w:rFonts w:ascii="Times New Roman" w:hAnsi="Times New Roman" w:cs="Times New Roman"/>
+          <w:sz w:val="24"/>
+          <w:szCs w:val="24"/>
+        </w:rPr>
+        <w:t>,</w:t>
+      </w:r>
+      <w:r>
+        <w:rPr>
+          <w:rFonts w:ascii="Times New Roman" w:hAnsi="Times New Roman" w:cs="Times New Roman"/>
+          <w:sz w:val="24"/>
+          <w:szCs w:val="24"/>
+        </w:rPr>
+        <w:t xml:space="preserve"> że </w:t>
+      </w:r>
+      <w:r>
+        <w:rPr>
+          <w:rFonts w:ascii="Times New Roman" w:hAnsi="Times New Roman" w:cs="Times New Roman"/>
+          <w:sz w:val="24"/>
+          <w:szCs w:val="24"/>
+        </w:rPr>
+        <w:t xml:space="preserve">odniesienia do zmiennych, które mogą być </w:t>
+      </w:r>
+      <w:proofErr w:type="spellStart"/>
+      <w:r>
+        <w:rPr>
+          <w:rFonts w:ascii="Times New Roman" w:hAnsi="Times New Roman" w:cs="Times New Roman"/>
+          <w:sz w:val="24"/>
+          <w:szCs w:val="24"/>
+        </w:rPr>
+        <w:t>null</w:t>
+      </w:r>
+      <w:proofErr w:type="spellEnd"/>
+      <w:r>
+        <w:rPr>
+          <w:rFonts w:ascii="Times New Roman" w:hAnsi="Times New Roman" w:cs="Times New Roman"/>
+          <w:sz w:val="24"/>
+          <w:szCs w:val="24"/>
+        </w:rPr>
+        <w:t xml:space="preserve"> są od razu wykrywane na etapie pisania kodu, poprzez </w:t>
+      </w:r>
+      <w:proofErr w:type="gramStart"/>
+      <w:r>
+        <w:rPr>
+          <w:rFonts w:ascii="Times New Roman" w:hAnsi="Times New Roman" w:cs="Times New Roman"/>
+          <w:sz w:val="24"/>
+          <w:szCs w:val="24"/>
+        </w:rPr>
+        <w:t>środowisko na którym</w:t>
+      </w:r>
+      <w:proofErr w:type="gramEnd"/>
+      <w:r>
+        <w:rPr>
+          <w:rFonts w:ascii="Times New Roman" w:hAnsi="Times New Roman" w:cs="Times New Roman"/>
+          <w:sz w:val="24"/>
+          <w:szCs w:val="24"/>
+        </w:rPr>
+        <w:t xml:space="preserve"> piszemy kod. Kolejną </w:t>
+      </w:r>
+      <w:bookmarkStart w:id="0" w:name="_GoBack"/>
+      <w:bookmarkEnd w:id="0"/>
     </w:p>
     <w:p>
       <w:pPr>
@@ -1697,7 +2027,7 @@
         <w:rPr>
           <w:color w:val="auto"/>
         </w:rPr>
-        <w:t>Android</w:t>
+        <w:t>IntelliJ</w:t>
       </w:r>
     </w:p>
     <w:p>
@@ -1717,55 +2047,87 @@
           <w:sz w:val="24"/>
           <w:szCs w:val="24"/>
         </w:rPr>
-        <w:t xml:space="preserve">Android jest to system operacyjny </w:t>
-      </w:r>
-      <w:r>
-        <w:rPr>
-          <w:rFonts w:ascii="Times New Roman" w:hAnsi="Times New Roman" w:cs="Times New Roman"/>
-          <w:sz w:val="24"/>
-          <w:szCs w:val="24"/>
-        </w:rPr>
-        <w:t xml:space="preserve">początkowo </w:t>
-      </w:r>
-      <w:r>
-        <w:rPr>
-          <w:rFonts w:ascii="Times New Roman" w:hAnsi="Times New Roman" w:cs="Times New Roman"/>
-          <w:sz w:val="24"/>
-          <w:szCs w:val="24"/>
-        </w:rPr>
-        <w:t xml:space="preserve">rozwinięty przez firmę </w:t>
-      </w:r>
-      <w:r>
-        <w:rPr>
-          <w:rFonts w:ascii="Times New Roman" w:hAnsi="Times New Roman" w:cs="Times New Roman"/>
-          <w:sz w:val="24"/>
-          <w:szCs w:val="24"/>
-        </w:rPr>
-        <w:t xml:space="preserve">Android, później przez </w:t>
-      </w:r>
-      <w:r>
-        <w:rPr>
-          <w:rFonts w:ascii="Times New Roman" w:hAnsi="Times New Roman" w:cs="Times New Roman"/>
-          <w:sz w:val="24"/>
-          <w:szCs w:val="24"/>
-        </w:rPr>
-        <w:t xml:space="preserve">Google, </w:t>
-      </w:r>
-      <w:r>
-        <w:rPr>
-          <w:rFonts w:ascii="Times New Roman" w:hAnsi="Times New Roman" w:cs="Times New Roman"/>
-          <w:sz w:val="24"/>
-          <w:szCs w:val="24"/>
-        </w:rPr>
-        <w:t>rozpro</w:t>
-      </w:r>
-      <w:r>
-        <w:rPr>
-          <w:rFonts w:ascii="Times New Roman" w:hAnsi="Times New Roman" w:cs="Times New Roman"/>
-          <w:sz w:val="24"/>
-          <w:szCs w:val="24"/>
-        </w:rPr>
-        <w:t xml:space="preserve">wadzany na licencji GNU. Jako otwarte oprogramowanie oparte na zmodyfikowanej wersji jądra systemu Linux oraz wirtualnej maszynie Javy jest przeznaczone na dotykowe urządzenia mobilne tj. smartfony lub tablety. Warto wspomnieć, że Google rozwinęło również wersje Androida dla telewizorów – Android TV, samochodów – Android Auto, oraz smartwatchy – Wear OS. </w:t>
+        <w:t>IntelliJ</w:t>
+      </w:r>
+      <w:r>
+        <w:rPr>
+          <w:rFonts w:ascii="Times New Roman" w:hAnsi="Times New Roman" w:cs="Times New Roman"/>
+          <w:sz w:val="24"/>
+          <w:szCs w:val="24"/>
+        </w:rPr>
+        <w:t xml:space="preserve"> jest to zintegrowane środowisko programistyczne, inaczej IDE (od ang. </w:t>
+      </w:r>
+      <w:r>
+        <w:rPr>
+          <w:rFonts w:ascii="Times New Roman" w:hAnsi="Times New Roman" w:cs="Times New Roman"/>
+          <w:sz w:val="24"/>
+          <w:szCs w:val="24"/>
+        </w:rPr>
+        <w:t>i</w:t>
+      </w:r>
+      <w:r>
+        <w:rPr>
+          <w:rFonts w:ascii="Times New Roman" w:hAnsi="Times New Roman" w:cs="Times New Roman"/>
+          <w:sz w:val="24"/>
+          <w:szCs w:val="24"/>
+        </w:rPr>
+        <w:t xml:space="preserve">ntegrated development environment) rozwijane przez firmę JetBrains. </w:t>
+      </w:r>
+      <w:r>
+        <w:rPr>
+          <w:rFonts w:ascii="Times New Roman" w:hAnsi="Times New Roman" w:cs="Times New Roman"/>
+          <w:sz w:val="24"/>
+          <w:szCs w:val="24"/>
+        </w:rPr>
+        <w:t>Narzędzie to jest nastawione na rozwijanie oprogramowania</w:t>
+      </w:r>
+      <w:r>
+        <w:rPr>
+          <w:rFonts w:ascii="Times New Roman" w:hAnsi="Times New Roman" w:cs="Times New Roman"/>
+          <w:sz w:val="24"/>
+          <w:szCs w:val="24"/>
+        </w:rPr>
+        <w:t xml:space="preserve"> w </w:t>
+      </w:r>
+      <w:r>
+        <w:rPr>
+          <w:rFonts w:ascii="Times New Roman" w:hAnsi="Times New Roman" w:cs="Times New Roman"/>
+          <w:sz w:val="24"/>
+          <w:szCs w:val="24"/>
+        </w:rPr>
+        <w:t>języku Java,</w:t>
+      </w:r>
+      <w:r>
+        <w:rPr>
+          <w:rFonts w:ascii="Times New Roman" w:hAnsi="Times New Roman" w:cs="Times New Roman"/>
+          <w:sz w:val="24"/>
+          <w:szCs w:val="24"/>
+        </w:rPr>
+        <w:t xml:space="preserve"> a </w:t>
+      </w:r>
+      <w:r>
+        <w:rPr>
+          <w:rFonts w:ascii="Times New Roman" w:hAnsi="Times New Roman" w:cs="Times New Roman"/>
+          <w:sz w:val="24"/>
+          <w:szCs w:val="24"/>
+        </w:rPr>
+        <w:t>co za tym idzie zapewnia świetną integrację</w:t>
+      </w:r>
+      <w:r>
+        <w:rPr>
+          <w:rFonts w:ascii="Times New Roman" w:hAnsi="Times New Roman" w:cs="Times New Roman"/>
+          <w:sz w:val="24"/>
+          <w:szCs w:val="24"/>
+        </w:rPr>
+        <w:t xml:space="preserve"> z </w:t>
+      </w:r>
+      <w:r>
+        <w:rPr>
+          <w:rFonts w:ascii="Times New Roman" w:hAnsi="Times New Roman" w:cs="Times New Roman"/>
+          <w:sz w:val="24"/>
+          <w:szCs w:val="24"/>
+        </w:rPr>
+        <w:t>wieloma innymi narzędziami pomagającymi przy rozwijaniu oprogramowania np. Maven, Gradle, Lombok, Git.</w:t>
       </w:r>
     </w:p>
     <w:p>
@@ -1785,108 +2147,91 @@
         <w:rPr>
           <w:color w:val="auto"/>
         </w:rPr>
+        <w:t>Android Studio</w:t>
+      </w:r>
+    </w:p>
+    <w:p>
+      <w:pPr>
+        <w:spacing w:line="480" w:lineRule="auto"/>
+        <w:jc w:val="both"/>
+        <w:rPr>
+          <w:rFonts w:ascii="Times New Roman" w:hAnsi="Times New Roman" w:cs="Times New Roman"/>
+          <w:sz w:val="24"/>
+          <w:szCs w:val="24"/>
+        </w:rPr>
+      </w:pPr>
+      <w:r>
+        <w:rPr>
+          <w:rFonts w:ascii="Times New Roman" w:hAnsi="Times New Roman" w:cs="Times New Roman"/>
+          <w:sz w:val="24"/>
+          <w:szCs w:val="24"/>
+        </w:rPr>
+        <w:tab/>
+      </w:r>
+      <w:r>
+        <w:rPr>
+          <w:rFonts w:ascii="Times New Roman" w:hAnsi="Times New Roman" w:cs="Times New Roman"/>
+          <w:sz w:val="24"/>
+          <w:szCs w:val="24"/>
+        </w:rPr>
+        <w:t xml:space="preserve">Drugim narzędziem programistycznym, użytym przy tworzeniu aplikacji jest </w:t>
+      </w:r>
+      <w:r>
+        <w:rPr>
+          <w:rFonts w:ascii="Times New Roman" w:hAnsi="Times New Roman" w:cs="Times New Roman"/>
+          <w:sz w:val="24"/>
+          <w:szCs w:val="24"/>
+        </w:rPr>
+        <w:t>Android Studio</w:t>
+      </w:r>
+      <w:r>
+        <w:rPr>
+          <w:rFonts w:ascii="Times New Roman" w:hAnsi="Times New Roman" w:cs="Times New Roman"/>
+          <w:sz w:val="24"/>
+          <w:szCs w:val="24"/>
+        </w:rPr>
+        <w:t>,</w:t>
+      </w:r>
+      <w:r>
+        <w:rPr>
+          <w:rFonts w:ascii="Times New Roman" w:hAnsi="Times New Roman" w:cs="Times New Roman"/>
+          <w:sz w:val="24"/>
+          <w:szCs w:val="24"/>
+        </w:rPr>
+        <w:t xml:space="preserve"> </w:t>
+      </w:r>
+      <w:r>
+        <w:rPr>
+          <w:rFonts w:ascii="Times New Roman" w:hAnsi="Times New Roman" w:cs="Times New Roman"/>
+          <w:sz w:val="24"/>
+          <w:szCs w:val="24"/>
+        </w:rPr>
+        <w:t>które jest zbudowane na podstawie IntelliJ od JetBrains. Jest zaprojektowane specjalnie na potrzeby rozwoju aplikacji mobilnych na platformę Android. Android Studio posiada wiele udogodnień takich jak edytor interfejsu graficznego typu „drag and drop”, integracja</w:t>
+      </w:r>
+      <w:r>
+        <w:rPr>
+          <w:rFonts w:ascii="Times New Roman" w:hAnsi="Times New Roman" w:cs="Times New Roman"/>
+          <w:sz w:val="24"/>
+          <w:szCs w:val="24"/>
+        </w:rPr>
+        <w:t xml:space="preserve"> </w:t>
+      </w:r>
+      <w:r>
+        <w:rPr>
+          <w:rFonts w:ascii="Times New Roman" w:hAnsi="Times New Roman" w:cs="Times New Roman"/>
+          <w:sz w:val="24"/>
+          <w:szCs w:val="24"/>
+        </w:rPr>
         <w:lastRenderedPageBreak/>
-        <w:t>IntelliJ</w:t>
-      </w:r>
-    </w:p>
-    <w:p>
-      <w:pPr>
-        <w:spacing w:line="480" w:lineRule="auto"/>
-        <w:ind w:firstLine="708"/>
-        <w:jc w:val="both"/>
-        <w:rPr>
-          <w:rFonts w:ascii="Times New Roman" w:hAnsi="Times New Roman" w:cs="Times New Roman"/>
-          <w:sz w:val="24"/>
-          <w:szCs w:val="24"/>
-        </w:rPr>
-      </w:pPr>
-      <w:r>
-        <w:rPr>
-          <w:rFonts w:ascii="Times New Roman" w:hAnsi="Times New Roman" w:cs="Times New Roman"/>
-          <w:sz w:val="24"/>
-          <w:szCs w:val="24"/>
-        </w:rPr>
-        <w:t>IntelliJ</w:t>
-      </w:r>
-      <w:r>
-        <w:rPr>
-          <w:rFonts w:ascii="Times New Roman" w:hAnsi="Times New Roman" w:cs="Times New Roman"/>
-          <w:sz w:val="24"/>
-          <w:szCs w:val="24"/>
-        </w:rPr>
-        <w:t xml:space="preserve"> jest to zintegrowane środowisko programistyczne, inaczej IDE (od ang. </w:t>
-      </w:r>
-      <w:r>
-        <w:rPr>
-          <w:rFonts w:ascii="Times New Roman" w:hAnsi="Times New Roman" w:cs="Times New Roman"/>
-          <w:sz w:val="24"/>
-          <w:szCs w:val="24"/>
-        </w:rPr>
-        <w:t>i</w:t>
-      </w:r>
-      <w:r>
-        <w:rPr>
-          <w:rFonts w:ascii="Times New Roman" w:hAnsi="Times New Roman" w:cs="Times New Roman"/>
-          <w:sz w:val="24"/>
-          <w:szCs w:val="24"/>
-        </w:rPr>
-        <w:t xml:space="preserve">ntegrated development environment) rozwijane przez firmę JetBrains. </w:t>
-      </w:r>
-      <w:r>
-        <w:rPr>
-          <w:rFonts w:ascii="Times New Roman" w:hAnsi="Times New Roman" w:cs="Times New Roman"/>
-          <w:sz w:val="24"/>
-          <w:szCs w:val="24"/>
-        </w:rPr>
-        <w:t>Narzędzie to jest nastawione na rozwijanie oprogramowania</w:t>
-      </w:r>
-      <w:r>
-        <w:rPr>
-          <w:rFonts w:ascii="Times New Roman" w:hAnsi="Times New Roman" w:cs="Times New Roman"/>
-          <w:sz w:val="24"/>
-          <w:szCs w:val="24"/>
-        </w:rPr>
-        <w:t xml:space="preserve"> w </w:t>
-      </w:r>
-      <w:r>
-        <w:rPr>
-          <w:rFonts w:ascii="Times New Roman" w:hAnsi="Times New Roman" w:cs="Times New Roman"/>
-          <w:sz w:val="24"/>
-          <w:szCs w:val="24"/>
-        </w:rPr>
-        <w:t>języku Java,</w:t>
-      </w:r>
-      <w:r>
-        <w:rPr>
-          <w:rFonts w:ascii="Times New Roman" w:hAnsi="Times New Roman" w:cs="Times New Roman"/>
-          <w:sz w:val="24"/>
-          <w:szCs w:val="24"/>
-        </w:rPr>
-        <w:t xml:space="preserve"> a </w:t>
-      </w:r>
-      <w:r>
-        <w:rPr>
-          <w:rFonts w:ascii="Times New Roman" w:hAnsi="Times New Roman" w:cs="Times New Roman"/>
-          <w:sz w:val="24"/>
-          <w:szCs w:val="24"/>
-        </w:rPr>
-        <w:t>co za tym idzie zapewnia świetną integrację</w:t>
-      </w:r>
-      <w:r>
-        <w:rPr>
-          <w:rFonts w:ascii="Times New Roman" w:hAnsi="Times New Roman" w:cs="Times New Roman"/>
-          <w:sz w:val="24"/>
-          <w:szCs w:val="24"/>
-        </w:rPr>
-        <w:t xml:space="preserve"> z </w:t>
-      </w:r>
-      <w:r>
-        <w:rPr>
-          <w:rFonts w:ascii="Times New Roman" w:hAnsi="Times New Roman" w:cs="Times New Roman"/>
-          <w:sz w:val="24"/>
-          <w:szCs w:val="24"/>
-        </w:rPr>
-        <w:t>wieloma innymi narzędziami pomagającymi przy rozwijaniu oprogramowania np. Maven, Gradle, Lombok, Git.</w:t>
+        <w:t>z </w:t>
+      </w:r>
+      <w:r>
+        <w:rPr>
+          <w:rFonts w:ascii="Times New Roman" w:hAnsi="Times New Roman" w:cs="Times New Roman"/>
+          <w:sz w:val="24"/>
+          <w:szCs w:val="24"/>
+        </w:rPr>
+        <w:t>narzędziem Gradle będącym domyślnym sposobem budowania projektu, wbudowane szablony, komponenty oraz emulatory telefonów lub tabletów.</w:t>
       </w:r>
     </w:p>
     <w:p>
@@ -1906,82 +2251,93 @@
         <w:rPr>
           <w:color w:val="auto"/>
         </w:rPr>
-        <w:t>Android Studio</w:t>
-      </w:r>
-    </w:p>
-    <w:p>
-      <w:pPr>
-        <w:spacing w:line="480" w:lineRule="auto"/>
-        <w:jc w:val="both"/>
-        <w:rPr>
-          <w:rFonts w:ascii="Times New Roman" w:hAnsi="Times New Roman" w:cs="Times New Roman"/>
-          <w:sz w:val="24"/>
-          <w:szCs w:val="24"/>
-        </w:rPr>
-      </w:pPr>
-      <w:r>
-        <w:rPr>
-          <w:rFonts w:ascii="Times New Roman" w:hAnsi="Times New Roman" w:cs="Times New Roman"/>
-          <w:sz w:val="24"/>
-          <w:szCs w:val="24"/>
-        </w:rPr>
-        <w:tab/>
-      </w:r>
-      <w:r>
-        <w:rPr>
-          <w:rFonts w:ascii="Times New Roman" w:hAnsi="Times New Roman" w:cs="Times New Roman"/>
-          <w:sz w:val="24"/>
-          <w:szCs w:val="24"/>
-        </w:rPr>
-        <w:t xml:space="preserve">Drugim narzędziem programistycznym, użytym przy tworzeniu aplikacji jest </w:t>
-      </w:r>
-      <w:r>
-        <w:rPr>
-          <w:rFonts w:ascii="Times New Roman" w:hAnsi="Times New Roman" w:cs="Times New Roman"/>
-          <w:sz w:val="24"/>
-          <w:szCs w:val="24"/>
-        </w:rPr>
-        <w:t>Android Studio</w:t>
-      </w:r>
-      <w:r>
-        <w:rPr>
-          <w:rFonts w:ascii="Times New Roman" w:hAnsi="Times New Roman" w:cs="Times New Roman"/>
-          <w:sz w:val="24"/>
-          <w:szCs w:val="24"/>
-        </w:rPr>
-        <w:t>,</w:t>
-      </w:r>
-      <w:r>
-        <w:rPr>
-          <w:rFonts w:ascii="Times New Roman" w:hAnsi="Times New Roman" w:cs="Times New Roman"/>
-          <w:sz w:val="24"/>
-          <w:szCs w:val="24"/>
-        </w:rPr>
-        <w:t xml:space="preserve"> </w:t>
-      </w:r>
-      <w:r>
-        <w:rPr>
-          <w:rFonts w:ascii="Times New Roman" w:hAnsi="Times New Roman" w:cs="Times New Roman"/>
-          <w:sz w:val="24"/>
-          <w:szCs w:val="24"/>
-        </w:rPr>
-        <w:t>które jest zbudowane na podstawie IntelliJ od JetBrains. Jest zaprojektowane specjalnie na potrzeby rozwoju aplikacji mobilnych na platformę Android. Android Studio posiada wiele udogodnień takich jak edytor interfejsu graficznego typu „drag and drop”, integracja</w:t>
-      </w:r>
-      <w:r>
-        <w:rPr>
-          <w:rFonts w:ascii="Times New Roman" w:hAnsi="Times New Roman" w:cs="Times New Roman"/>
-          <w:sz w:val="24"/>
-          <w:szCs w:val="24"/>
-        </w:rPr>
-        <w:t xml:space="preserve"> z </w:t>
-      </w:r>
-      <w:r>
-        <w:rPr>
-          <w:rFonts w:ascii="Times New Roman" w:hAnsi="Times New Roman" w:cs="Times New Roman"/>
-          <w:sz w:val="24"/>
-          <w:szCs w:val="24"/>
-        </w:rPr>
-        <w:t>narzędziem Gradle będącym domyślnym sposobem budowania projektu, wbudowane szablony, komponenty oraz emulatory telefonów lub tabletów.</w:t>
+        <w:t>Apache Tomcat</w:t>
+      </w:r>
+    </w:p>
+    <w:p>
+      <w:pPr>
+        <w:spacing w:line="480" w:lineRule="auto"/>
+        <w:ind w:firstLine="708"/>
+        <w:jc w:val="both"/>
+        <w:rPr>
+          <w:rFonts w:ascii="Times New Roman" w:hAnsi="Times New Roman" w:cs="Times New Roman"/>
+          <w:sz w:val="24"/>
+          <w:szCs w:val="24"/>
+        </w:rPr>
+      </w:pPr>
+      <w:r>
+        <w:rPr>
+          <w:rFonts w:ascii="Times New Roman" w:hAnsi="Times New Roman" w:cs="Times New Roman"/>
+          <w:sz w:val="24"/>
+          <w:szCs w:val="24"/>
+        </w:rPr>
+        <w:t>Apache Tomcat to kontener aplikacji webowych o otwartym kodzie źródłowym, stworzony przez Apache Software Foundation. Oferuje najbardziej podstawowe funkcjonalności, ale wystarczające do uruchomienia serwera. Szybko się ładuje</w:t>
+      </w:r>
+      <w:r>
+        <w:rPr>
+          <w:rFonts w:ascii="Times New Roman" w:hAnsi="Times New Roman" w:cs="Times New Roman"/>
+          <w:sz w:val="24"/>
+          <w:szCs w:val="24"/>
+        </w:rPr>
+        <w:t xml:space="preserve"> i </w:t>
+      </w:r>
+      <w:r>
+        <w:rPr>
+          <w:rFonts w:ascii="Times New Roman" w:hAnsi="Times New Roman" w:cs="Times New Roman"/>
+          <w:sz w:val="24"/>
+          <w:szCs w:val="24"/>
+        </w:rPr>
+        <w:t>ponownie uruchamia,</w:t>
+      </w:r>
+      <w:r>
+        <w:rPr>
+          <w:rFonts w:ascii="Times New Roman" w:hAnsi="Times New Roman" w:cs="Times New Roman"/>
+          <w:sz w:val="24"/>
+          <w:szCs w:val="24"/>
+        </w:rPr>
+        <w:t xml:space="preserve"> a </w:t>
+      </w:r>
+      <w:r>
+        <w:rPr>
+          <w:rFonts w:ascii="Times New Roman" w:hAnsi="Times New Roman" w:cs="Times New Roman"/>
+          <w:sz w:val="24"/>
+          <w:szCs w:val="24"/>
+        </w:rPr>
+        <w:t>generacja pliku *.</w:t>
+      </w:r>
+      <w:proofErr w:type="gramStart"/>
+      <w:r>
+        <w:rPr>
+          <w:rFonts w:ascii="Times New Roman" w:hAnsi="Times New Roman" w:cs="Times New Roman"/>
+          <w:sz w:val="24"/>
+          <w:szCs w:val="24"/>
+        </w:rPr>
+        <w:t>war</w:t>
+      </w:r>
+      <w:proofErr w:type="gramEnd"/>
+      <w:r>
+        <w:rPr>
+          <w:rFonts w:ascii="Times New Roman" w:hAnsi="Times New Roman" w:cs="Times New Roman"/>
+          <w:sz w:val="24"/>
+          <w:szCs w:val="24"/>
+        </w:rPr>
+        <w:t xml:space="preserve"> i </w:t>
+      </w:r>
+      <w:r>
+        <w:rPr>
+          <w:rFonts w:ascii="Times New Roman" w:hAnsi="Times New Roman" w:cs="Times New Roman"/>
+          <w:sz w:val="24"/>
+          <w:szCs w:val="24"/>
+        </w:rPr>
+        <w:t xml:space="preserve">ładowanie go na serwer jest automatyczne, </w:t>
+      </w:r>
+      <w:r>
+        <w:rPr>
+          <w:rFonts w:ascii="Times New Roman" w:hAnsi="Times New Roman" w:cs="Times New Roman"/>
+          <w:sz w:val="24"/>
+          <w:szCs w:val="24"/>
+        </w:rPr>
+        <w:t>dzięki czemu osiągamy szybki cykl deweloperski.</w:t>
       </w:r>
     </w:p>
     <w:p>
@@ -2001,70 +2357,82 @@
         <w:rPr>
           <w:color w:val="auto"/>
         </w:rPr>
-        <w:t>Apache Tomcat</w:t>
-      </w:r>
-    </w:p>
-    <w:p>
-      <w:pPr>
-        <w:spacing w:line="480" w:lineRule="auto"/>
-        <w:ind w:firstLine="708"/>
-        <w:jc w:val="both"/>
-        <w:rPr>
-          <w:rFonts w:ascii="Times New Roman" w:hAnsi="Times New Roman" w:cs="Times New Roman"/>
-          <w:sz w:val="24"/>
-          <w:szCs w:val="24"/>
-        </w:rPr>
-      </w:pPr>
-      <w:r>
-        <w:rPr>
-          <w:rFonts w:ascii="Times New Roman" w:hAnsi="Times New Roman" w:cs="Times New Roman"/>
-          <w:sz w:val="24"/>
-          <w:szCs w:val="24"/>
-        </w:rPr>
-        <w:t>Apache Tomcat to kontener aplikacji webowych o otwartym kodzie źródłowym, stworzony przez Apache Software Foundation. Oferuje najbardziej podstawowe funkcjonalności, ale wystarczające do uruchomienia serwera. Szybko się ładuje</w:t>
-      </w:r>
-      <w:r>
-        <w:rPr>
-          <w:rFonts w:ascii="Times New Roman" w:hAnsi="Times New Roman" w:cs="Times New Roman"/>
-          <w:sz w:val="24"/>
-          <w:szCs w:val="24"/>
+        <w:t>Apache Maven</w:t>
+      </w:r>
+      <w:r>
+        <w:rPr>
+          <w:color w:val="auto"/>
         </w:rPr>
         <w:t xml:space="preserve"> i </w:t>
       </w:r>
       <w:r>
         <w:rPr>
-          <w:rFonts w:ascii="Times New Roman" w:hAnsi="Times New Roman" w:cs="Times New Roman"/>
-          <w:sz w:val="24"/>
-          <w:szCs w:val="24"/>
-        </w:rPr>
-        <w:t>ponownie uruchamia,</w:t>
-      </w:r>
-      <w:r>
-        <w:rPr>
-          <w:rFonts w:ascii="Times New Roman" w:hAnsi="Times New Roman" w:cs="Times New Roman"/>
-          <w:sz w:val="24"/>
-          <w:szCs w:val="24"/>
-        </w:rPr>
-        <w:t xml:space="preserve"> a </w:t>
-      </w:r>
-      <w:r>
-        <w:rPr>
-          <w:rFonts w:ascii="Times New Roman" w:hAnsi="Times New Roman" w:cs="Times New Roman"/>
-          <w:sz w:val="24"/>
-          <w:szCs w:val="24"/>
-        </w:rPr>
-        <w:t>generacja pliku *.</w:t>
-      </w:r>
-      <w:proofErr w:type="gramStart"/>
-      <w:r>
-        <w:rPr>
-          <w:rFonts w:ascii="Times New Roman" w:hAnsi="Times New Roman" w:cs="Times New Roman"/>
-          <w:sz w:val="24"/>
-          <w:szCs w:val="24"/>
-        </w:rPr>
-        <w:t>war</w:t>
-      </w:r>
-      <w:proofErr w:type="gramEnd"/>
+          <w:color w:val="auto"/>
+        </w:rPr>
+        <w:t>Gradle</w:t>
+      </w:r>
+    </w:p>
+    <w:p>
+      <w:pPr>
+        <w:spacing w:line="480" w:lineRule="auto"/>
+        <w:jc w:val="both"/>
+        <w:rPr>
+          <w:rFonts w:ascii="Times New Roman" w:hAnsi="Times New Roman" w:cs="Times New Roman"/>
+          <w:sz w:val="24"/>
+          <w:szCs w:val="24"/>
+        </w:rPr>
+      </w:pPr>
+      <w:r>
+        <w:tab/>
+      </w:r>
+      <w:r>
+        <w:rPr>
+          <w:rFonts w:ascii="Times New Roman" w:hAnsi="Times New Roman" w:cs="Times New Roman"/>
+          <w:sz w:val="24"/>
+          <w:szCs w:val="24"/>
+        </w:rPr>
+        <w:t xml:space="preserve">Oba te narzędzia służą automatyzacji budowy projektów </w:t>
+      </w:r>
+      <w:r>
+        <w:rPr>
+          <w:rFonts w:ascii="Times New Roman" w:hAnsi="Times New Roman" w:cs="Times New Roman"/>
+          <w:sz w:val="24"/>
+          <w:szCs w:val="24"/>
+        </w:rPr>
+        <w:t>na platformę</w:t>
+      </w:r>
+      <w:r>
+        <w:rPr>
+          <w:rFonts w:ascii="Times New Roman" w:hAnsi="Times New Roman" w:cs="Times New Roman"/>
+          <w:sz w:val="24"/>
+          <w:szCs w:val="24"/>
+        </w:rPr>
+        <w:t xml:space="preserve"> Java. </w:t>
+      </w:r>
+      <w:r>
+        <w:rPr>
+          <w:rFonts w:ascii="Times New Roman" w:hAnsi="Times New Roman" w:cs="Times New Roman"/>
+          <w:sz w:val="24"/>
+          <w:szCs w:val="24"/>
+        </w:rPr>
+        <w:t>Są łatwe</w:t>
+      </w:r>
+      <w:r>
+        <w:rPr>
+          <w:rFonts w:ascii="Times New Roman" w:hAnsi="Times New Roman" w:cs="Times New Roman"/>
+          <w:sz w:val="24"/>
+          <w:szCs w:val="24"/>
+        </w:rPr>
+        <w:t xml:space="preserve"> w </w:t>
+      </w:r>
+      <w:r>
+        <w:rPr>
+          <w:rFonts w:ascii="Times New Roman" w:hAnsi="Times New Roman" w:cs="Times New Roman"/>
+          <w:sz w:val="24"/>
+          <w:szCs w:val="24"/>
+        </w:rPr>
+        <w:t>obsłudze</w:t>
+      </w:r>
       <w:r>
         <w:rPr>
           <w:rFonts w:ascii="Times New Roman" w:hAnsi="Times New Roman" w:cs="Times New Roman"/>
@@ -2079,15 +2447,219 @@
           <w:sz w:val="24"/>
           <w:szCs w:val="24"/>
         </w:rPr>
-        <w:t xml:space="preserve">ładowanie go na serwer jest automatyczne, </w:t>
-      </w:r>
-      <w:r>
-        <w:rPr>
-          <w:rFonts w:ascii="Times New Roman" w:hAnsi="Times New Roman" w:cs="Times New Roman"/>
-          <w:sz w:val="24"/>
-          <w:szCs w:val="24"/>
-        </w:rPr>
-        <w:t>dzięki czemu osiągamy szybki cykl deweloperski.</w:t>
+        <w:t>bardzo przyspieszają pracę nad projektami.</w:t>
+      </w:r>
+    </w:p>
+    <w:p>
+      <w:pPr>
+        <w:pStyle w:val="ListParagraph"/>
+        <w:numPr>
+          <w:ilvl w:val="0"/>
+          <w:numId w:val="3"/>
+        </w:numPr>
+        <w:spacing w:line="480" w:lineRule="auto"/>
+        <w:jc w:val="both"/>
+        <w:rPr>
+          <w:rFonts w:ascii="Times New Roman" w:hAnsi="Times New Roman" w:cs="Times New Roman"/>
+          <w:sz w:val="24"/>
+          <w:szCs w:val="24"/>
+        </w:rPr>
+      </w:pPr>
+      <w:r>
+        <w:rPr>
+          <w:rFonts w:ascii="Times New Roman" w:hAnsi="Times New Roman" w:cs="Times New Roman"/>
+          <w:sz w:val="24"/>
+          <w:szCs w:val="24"/>
+        </w:rPr>
+        <w:t>Gradle jest narzędziem zbudowanym na koncepcie Apache Ant</w:t>
+      </w:r>
+      <w:r>
+        <w:rPr>
+          <w:rFonts w:ascii="Times New Roman" w:hAnsi="Times New Roman" w:cs="Times New Roman"/>
+          <w:sz w:val="24"/>
+          <w:szCs w:val="24"/>
+        </w:rPr>
+        <w:t xml:space="preserve"> i </w:t>
+      </w:r>
+      <w:r>
+        <w:rPr>
+          <w:rFonts w:ascii="Times New Roman" w:hAnsi="Times New Roman" w:cs="Times New Roman"/>
+          <w:sz w:val="24"/>
+          <w:szCs w:val="24"/>
+        </w:rPr>
+        <w:t xml:space="preserve">Apache Maven, lecz nie używa języka XML, ale języka opartego o Groovy. Jest standardowym narzędziem automatyzacji budowy oprogramowania na urządzenia mobilne na platformę </w:t>
+      </w:r>
+      <w:r>
+        <w:rPr>
+          <w:rFonts w:ascii="Times New Roman" w:hAnsi="Times New Roman" w:cs="Times New Roman"/>
+          <w:sz w:val="24"/>
+          <w:szCs w:val="24"/>
+        </w:rPr>
+        <w:t>Android</w:t>
+      </w:r>
+      <w:r>
+        <w:rPr>
+          <w:rFonts w:ascii="Times New Roman" w:hAnsi="Times New Roman" w:cs="Times New Roman"/>
+          <w:sz w:val="24"/>
+          <w:szCs w:val="24"/>
+        </w:rPr>
+        <w:t>.</w:t>
+      </w:r>
+    </w:p>
+    <w:p>
+      <w:pPr>
+        <w:pStyle w:val="ListParagraph"/>
+        <w:numPr>
+          <w:ilvl w:val="0"/>
+          <w:numId w:val="3"/>
+        </w:numPr>
+        <w:spacing w:line="480" w:lineRule="auto"/>
+        <w:jc w:val="both"/>
+        <w:rPr>
+          <w:rFonts w:ascii="Times New Roman" w:hAnsi="Times New Roman" w:cs="Times New Roman"/>
+          <w:sz w:val="24"/>
+          <w:szCs w:val="24"/>
+        </w:rPr>
+      </w:pPr>
+      <w:r>
+        <w:rPr>
+          <w:rFonts w:ascii="Times New Roman" w:hAnsi="Times New Roman" w:cs="Times New Roman"/>
+          <w:sz w:val="24"/>
+          <w:szCs w:val="24"/>
+        </w:rPr>
+        <w:t>Maven jest narzędziem używającym pliku POM (</w:t>
+      </w:r>
+      <w:r>
+        <w:rPr>
+          <w:rFonts w:ascii="Times New Roman" w:hAnsi="Times New Roman" w:cs="Times New Roman"/>
+          <w:i/>
+          <w:sz w:val="24"/>
+          <w:szCs w:val="24"/>
+        </w:rPr>
+        <w:t xml:space="preserve">ang. Project Object </w:t>
+      </w:r>
+      <w:r>
+        <w:rPr>
+          <w:rFonts w:ascii="Times New Roman" w:hAnsi="Times New Roman" w:cs="Times New Roman"/>
+          <w:i/>
+          <w:sz w:val="24"/>
+          <w:szCs w:val="24"/>
+        </w:rPr>
+        <w:t>Model</w:t>
+      </w:r>
+      <w:r>
+        <w:rPr>
+          <w:rFonts w:ascii="Times New Roman" w:hAnsi="Times New Roman" w:cs="Times New Roman"/>
+          <w:sz w:val="24"/>
+          <w:szCs w:val="24"/>
+        </w:rPr>
+        <w:t>), który</w:t>
+      </w:r>
+      <w:r>
+        <w:rPr>
+          <w:rFonts w:ascii="Times New Roman" w:hAnsi="Times New Roman" w:cs="Times New Roman"/>
+          <w:sz w:val="24"/>
+          <w:szCs w:val="24"/>
+        </w:rPr>
+        <w:t xml:space="preserve"> jest napisany</w:t>
+      </w:r>
+      <w:r>
+        <w:rPr>
+          <w:rFonts w:ascii="Times New Roman" w:hAnsi="Times New Roman" w:cs="Times New Roman"/>
+          <w:sz w:val="24"/>
+          <w:szCs w:val="24"/>
+        </w:rPr>
+        <w:t xml:space="preserve"> w </w:t>
+      </w:r>
+      <w:r>
+        <w:rPr>
+          <w:rFonts w:ascii="Times New Roman" w:hAnsi="Times New Roman" w:cs="Times New Roman"/>
+          <w:sz w:val="24"/>
+          <w:szCs w:val="24"/>
+        </w:rPr>
+        <w:t>języku XML</w:t>
+      </w:r>
+      <w:r>
+        <w:rPr>
+          <w:rFonts w:ascii="Times New Roman" w:hAnsi="Times New Roman" w:cs="Times New Roman"/>
+          <w:sz w:val="24"/>
+          <w:szCs w:val="24"/>
+        </w:rPr>
+        <w:t xml:space="preserve"> i </w:t>
+      </w:r>
+      <w:r>
+        <w:rPr>
+          <w:rFonts w:ascii="Times New Roman" w:hAnsi="Times New Roman" w:cs="Times New Roman"/>
+          <w:sz w:val="24"/>
+          <w:szCs w:val="24"/>
+        </w:rPr>
+        <w:t xml:space="preserve">który opisuje to jak projekt ma być budowany oraz </w:t>
+      </w:r>
+      <w:r>
+        <w:rPr>
+          <w:rFonts w:ascii="Times New Roman" w:hAnsi="Times New Roman" w:cs="Times New Roman"/>
+          <w:sz w:val="24"/>
+          <w:szCs w:val="24"/>
+        </w:rPr>
+        <w:t>to, jakie</w:t>
+      </w:r>
+      <w:r>
+        <w:rPr>
+          <w:rFonts w:ascii="Times New Roman" w:hAnsi="Times New Roman" w:cs="Times New Roman"/>
+          <w:sz w:val="24"/>
+          <w:szCs w:val="24"/>
+        </w:rPr>
+        <w:t xml:space="preserve"> zależności są potrzebne do poprawnego zbudowania projektu. Zależności te są pobierane</w:t>
+      </w:r>
+      <w:r>
+        <w:rPr>
+          <w:rFonts w:ascii="Times New Roman" w:hAnsi="Times New Roman" w:cs="Times New Roman"/>
+          <w:sz w:val="24"/>
+          <w:szCs w:val="24"/>
+        </w:rPr>
+        <w:t xml:space="preserve"> z </w:t>
+      </w:r>
+      <w:r>
+        <w:rPr>
+          <w:rFonts w:ascii="Times New Roman" w:hAnsi="Times New Roman" w:cs="Times New Roman"/>
+          <w:sz w:val="24"/>
+          <w:szCs w:val="24"/>
+        </w:rPr>
+        <w:t xml:space="preserve">repozytorium </w:t>
+      </w:r>
+      <w:proofErr w:type="spellStart"/>
+      <w:r>
+        <w:rPr>
+          <w:rFonts w:ascii="Times New Roman" w:hAnsi="Times New Roman" w:cs="Times New Roman"/>
+          <w:sz w:val="24"/>
+          <w:szCs w:val="24"/>
+        </w:rPr>
+        <w:t>mavena</w:t>
+      </w:r>
+      <w:proofErr w:type="spellEnd"/>
+      <w:r>
+        <w:rPr>
+          <w:rFonts w:ascii="Times New Roman" w:hAnsi="Times New Roman" w:cs="Times New Roman"/>
+          <w:sz w:val="24"/>
+          <w:szCs w:val="24"/>
+        </w:rPr>
+        <w:t xml:space="preserve"> przy każdym uruchomieniu </w:t>
+      </w:r>
+      <w:r>
+        <w:rPr>
+          <w:rFonts w:ascii="Times New Roman" w:hAnsi="Times New Roman" w:cs="Times New Roman"/>
+          <w:sz w:val="24"/>
+          <w:szCs w:val="24"/>
+        </w:rPr>
+        <w:t>budowania projektu</w:t>
+      </w:r>
+      <w:r>
+        <w:rPr>
+          <w:rFonts w:ascii="Times New Roman" w:hAnsi="Times New Roman" w:cs="Times New Roman"/>
+          <w:sz w:val="24"/>
+          <w:szCs w:val="24"/>
+        </w:rPr>
+        <w:t>.</w:t>
       </w:r>
     </w:p>
     <w:p>
@@ -2107,19 +2679,7 @@
         <w:rPr>
           <w:color w:val="auto"/>
         </w:rPr>
-        <w:t>Apache Maven</w:t>
-      </w:r>
-      <w:r>
-        <w:rPr>
-          <w:color w:val="auto"/>
-        </w:rPr>
-        <w:t xml:space="preserve"> i </w:t>
-      </w:r>
-      <w:r>
-        <w:rPr>
-          <w:color w:val="auto"/>
-        </w:rPr>
-        <w:t>Gradle</w:t>
+        <w:t>MySQL</w:t>
       </w:r>
     </w:p>
     <w:p>
@@ -2141,31 +2701,7 @@
           <w:sz w:val="24"/>
           <w:szCs w:val="24"/>
         </w:rPr>
-        <w:t xml:space="preserve">Oba te narzędzia służą automatyzacji budowy projektów </w:t>
-      </w:r>
-      <w:r>
-        <w:rPr>
-          <w:rFonts w:ascii="Times New Roman" w:hAnsi="Times New Roman" w:cs="Times New Roman"/>
-          <w:sz w:val="24"/>
-          <w:szCs w:val="24"/>
-        </w:rPr>
-        <w:t>na platformę</w:t>
-      </w:r>
-      <w:r>
-        <w:rPr>
-          <w:rFonts w:ascii="Times New Roman" w:hAnsi="Times New Roman" w:cs="Times New Roman"/>
-          <w:sz w:val="24"/>
-          <w:szCs w:val="24"/>
-        </w:rPr>
-        <w:t xml:space="preserve"> Java. </w:t>
-      </w:r>
-      <w:r>
-        <w:rPr>
-          <w:rFonts w:ascii="Times New Roman" w:hAnsi="Times New Roman" w:cs="Times New Roman"/>
-          <w:sz w:val="24"/>
-          <w:szCs w:val="24"/>
-        </w:rPr>
-        <w:t>Są łatwe</w:t>
+        <w:t>MySQL jest relacyjnym systemem zarządzania bazą danych o otwartym kodzie źródłowym stworzony przez MySQL AB, które było kupione przez Sun Microsystems</w:t>
       </w:r>
       <w:r>
         <w:rPr>
@@ -2181,138 +2717,7 @@
           <w:sz w:val="24"/>
           <w:szCs w:val="24"/>
         </w:rPr>
-        <w:t>obsłudze</w:t>
-      </w:r>
-      <w:r>
-        <w:rPr>
-          <w:rFonts w:ascii="Times New Roman" w:hAnsi="Times New Roman" w:cs="Times New Roman"/>
-          <w:sz w:val="24"/>
-          <w:szCs w:val="24"/>
-        </w:rPr>
-        <w:t xml:space="preserve"> i </w:t>
-      </w:r>
-      <w:r>
-        <w:rPr>
-          <w:rFonts w:ascii="Times New Roman" w:hAnsi="Times New Roman" w:cs="Times New Roman"/>
-          <w:sz w:val="24"/>
-          <w:szCs w:val="24"/>
-        </w:rPr>
-        <w:t>bardzo przyspieszają pracę nad projektami.</w:t>
-      </w:r>
-    </w:p>
-    <w:p>
-      <w:pPr>
-        <w:pStyle w:val="ListParagraph"/>
-        <w:numPr>
-          <w:ilvl w:val="0"/>
-          <w:numId w:val="3"/>
-        </w:numPr>
-        <w:spacing w:line="480" w:lineRule="auto"/>
-        <w:jc w:val="both"/>
-        <w:rPr>
-          <w:rFonts w:ascii="Times New Roman" w:hAnsi="Times New Roman" w:cs="Times New Roman"/>
-          <w:sz w:val="24"/>
-          <w:szCs w:val="24"/>
-        </w:rPr>
-      </w:pPr>
-      <w:r>
-        <w:rPr>
-          <w:rFonts w:ascii="Times New Roman" w:hAnsi="Times New Roman" w:cs="Times New Roman"/>
-          <w:sz w:val="24"/>
-          <w:szCs w:val="24"/>
-        </w:rPr>
-        <w:lastRenderedPageBreak/>
-        <w:t>Gradle jest narzędziem zbudowanym na koncepcie Apache Ant</w:t>
-      </w:r>
-      <w:r>
-        <w:rPr>
-          <w:rFonts w:ascii="Times New Roman" w:hAnsi="Times New Roman" w:cs="Times New Roman"/>
-          <w:sz w:val="24"/>
-          <w:szCs w:val="24"/>
-        </w:rPr>
-        <w:t xml:space="preserve"> i </w:t>
-      </w:r>
-      <w:r>
-        <w:rPr>
-          <w:rFonts w:ascii="Times New Roman" w:hAnsi="Times New Roman" w:cs="Times New Roman"/>
-          <w:sz w:val="24"/>
-          <w:szCs w:val="24"/>
-        </w:rPr>
-        <w:t xml:space="preserve">Apache Maven, lecz nie używa języka XML, ale języka opartego o Groovy. Jest standardowym narzędziem automatyzacji budowy oprogramowania na urządzenia mobilne na platformę </w:t>
-      </w:r>
-      <w:r>
-        <w:rPr>
-          <w:rFonts w:ascii="Times New Roman" w:hAnsi="Times New Roman" w:cs="Times New Roman"/>
-          <w:sz w:val="24"/>
-          <w:szCs w:val="24"/>
-        </w:rPr>
-        <w:t>Android</w:t>
-      </w:r>
-      <w:r>
-        <w:rPr>
-          <w:rFonts w:ascii="Times New Roman" w:hAnsi="Times New Roman" w:cs="Times New Roman"/>
-          <w:sz w:val="24"/>
-          <w:szCs w:val="24"/>
-        </w:rPr>
-        <w:t>.</w:t>
-      </w:r>
-    </w:p>
-    <w:p>
-      <w:pPr>
-        <w:pStyle w:val="ListParagraph"/>
-        <w:numPr>
-          <w:ilvl w:val="0"/>
-          <w:numId w:val="3"/>
-        </w:numPr>
-        <w:spacing w:line="480" w:lineRule="auto"/>
-        <w:jc w:val="both"/>
-        <w:rPr>
-          <w:rFonts w:ascii="Times New Roman" w:hAnsi="Times New Roman" w:cs="Times New Roman"/>
-          <w:sz w:val="24"/>
-          <w:szCs w:val="24"/>
-        </w:rPr>
-      </w:pPr>
-      <w:r>
-        <w:rPr>
-          <w:rFonts w:ascii="Times New Roman" w:hAnsi="Times New Roman" w:cs="Times New Roman"/>
-          <w:sz w:val="24"/>
-          <w:szCs w:val="24"/>
-        </w:rPr>
-        <w:t>Maven jest narzędziem używającym pliku POM (</w:t>
-      </w:r>
-      <w:r>
-        <w:rPr>
-          <w:rFonts w:ascii="Times New Roman" w:hAnsi="Times New Roman" w:cs="Times New Roman"/>
-          <w:i/>
-          <w:sz w:val="24"/>
-          <w:szCs w:val="24"/>
-        </w:rPr>
-        <w:t xml:space="preserve">ang. Project Object </w:t>
-      </w:r>
-      <w:r>
-        <w:rPr>
-          <w:rFonts w:ascii="Times New Roman" w:hAnsi="Times New Roman" w:cs="Times New Roman"/>
-          <w:i/>
-          <w:sz w:val="24"/>
-          <w:szCs w:val="24"/>
-        </w:rPr>
-        <w:t>Model</w:t>
-      </w:r>
-      <w:r>
-        <w:rPr>
-          <w:rFonts w:ascii="Times New Roman" w:hAnsi="Times New Roman" w:cs="Times New Roman"/>
-          <w:sz w:val="24"/>
-          <w:szCs w:val="24"/>
-        </w:rPr>
-        <w:t>), który</w:t>
-      </w:r>
-      <w:r>
-        <w:rPr>
-          <w:rFonts w:ascii="Times New Roman" w:hAnsi="Times New Roman" w:cs="Times New Roman"/>
-          <w:sz w:val="24"/>
-          <w:szCs w:val="24"/>
-        </w:rPr>
-        <w:t xml:space="preserve"> jest napisany</w:t>
+        <w:t>2008 roku. Aktualnie jest rozwijanie przez Oracle Corporation, które kupiło Sun Microsystems</w:t>
       </w:r>
       <w:r>
         <w:rPr>
@@ -2328,89 +2733,7 @@
           <w:sz w:val="24"/>
           <w:szCs w:val="24"/>
         </w:rPr>
-        <w:t>języku XML</w:t>
-      </w:r>
-      <w:r>
-        <w:rPr>
-          <w:rFonts w:ascii="Times New Roman" w:hAnsi="Times New Roman" w:cs="Times New Roman"/>
-          <w:sz w:val="24"/>
-          <w:szCs w:val="24"/>
-        </w:rPr>
-        <w:t xml:space="preserve"> i </w:t>
-      </w:r>
-      <w:r>
-        <w:rPr>
-          <w:rFonts w:ascii="Times New Roman" w:hAnsi="Times New Roman" w:cs="Times New Roman"/>
-          <w:sz w:val="24"/>
-          <w:szCs w:val="24"/>
-        </w:rPr>
-        <w:t xml:space="preserve">który opisuje to jak projekt ma być budowany oraz </w:t>
-      </w:r>
-      <w:r>
-        <w:rPr>
-          <w:rFonts w:ascii="Times New Roman" w:hAnsi="Times New Roman" w:cs="Times New Roman"/>
-          <w:sz w:val="24"/>
-          <w:szCs w:val="24"/>
-        </w:rPr>
-        <w:t>to, jakie</w:t>
-      </w:r>
-      <w:r>
-        <w:rPr>
-          <w:rFonts w:ascii="Times New Roman" w:hAnsi="Times New Roman" w:cs="Times New Roman"/>
-          <w:sz w:val="24"/>
-          <w:szCs w:val="24"/>
-        </w:rPr>
-        <w:t xml:space="preserve"> zależności są potrzebne do poprawnego zbudowania projektu. Zależności te są pobierane</w:t>
-      </w:r>
-      <w:r>
-        <w:rPr>
-          <w:rFonts w:ascii="Times New Roman" w:hAnsi="Times New Roman" w:cs="Times New Roman"/>
-          <w:sz w:val="24"/>
-          <w:szCs w:val="24"/>
-        </w:rPr>
-        <w:t xml:space="preserve"> z </w:t>
-      </w:r>
-      <w:r>
-        <w:rPr>
-          <w:rFonts w:ascii="Times New Roman" w:hAnsi="Times New Roman" w:cs="Times New Roman"/>
-          <w:sz w:val="24"/>
-          <w:szCs w:val="24"/>
-        </w:rPr>
-        <w:t xml:space="preserve">repozytorium </w:t>
-      </w:r>
-      <w:proofErr w:type="spellStart"/>
-      <w:r>
-        <w:rPr>
-          <w:rFonts w:ascii="Times New Roman" w:hAnsi="Times New Roman" w:cs="Times New Roman"/>
-          <w:sz w:val="24"/>
-          <w:szCs w:val="24"/>
-        </w:rPr>
-        <w:t>mavena</w:t>
-      </w:r>
-      <w:proofErr w:type="spellEnd"/>
-      <w:r>
-        <w:rPr>
-          <w:rFonts w:ascii="Times New Roman" w:hAnsi="Times New Roman" w:cs="Times New Roman"/>
-          <w:sz w:val="24"/>
-          <w:szCs w:val="24"/>
-        </w:rPr>
-        <w:t xml:space="preserve"> przy każdym uruchomieniu </w:t>
-      </w:r>
-      <w:r>
-        <w:rPr>
-          <w:rFonts w:ascii="Times New Roman" w:hAnsi="Times New Roman" w:cs="Times New Roman"/>
-          <w:sz w:val="24"/>
-          <w:szCs w:val="24"/>
-        </w:rPr>
-        <w:t>budowania projektu</w:t>
-      </w:r>
-      <w:r>
-        <w:rPr>
-          <w:rFonts w:ascii="Times New Roman" w:hAnsi="Times New Roman" w:cs="Times New Roman"/>
-          <w:sz w:val="24"/>
-          <w:szCs w:val="24"/>
-        </w:rPr>
-        <w:t>.</w:t>
+        <w:t>2010.</w:t>
       </w:r>
     </w:p>
     <w:p>
@@ -2430,29 +2753,276 @@
         <w:rPr>
           <w:color w:val="auto"/>
         </w:rPr>
-        <w:t>MySQL</w:t>
-      </w:r>
-    </w:p>
-    <w:p>
-      <w:pPr>
-        <w:spacing w:line="480" w:lineRule="auto"/>
-        <w:jc w:val="both"/>
-        <w:rPr>
-          <w:rFonts w:ascii="Times New Roman" w:hAnsi="Times New Roman" w:cs="Times New Roman"/>
-          <w:sz w:val="24"/>
-          <w:szCs w:val="24"/>
-        </w:rPr>
-      </w:pPr>
-      <w:r>
-        <w:tab/>
-      </w:r>
-      <w:r>
-        <w:rPr>
-          <w:rFonts w:ascii="Times New Roman" w:hAnsi="Times New Roman" w:cs="Times New Roman"/>
-          <w:sz w:val="24"/>
-          <w:szCs w:val="24"/>
-        </w:rPr>
-        <w:t>MySQL jest relacyjnym systemem zarządzania bazą danych o otwartym kodzie źródłowym stworzony przez MySQL AB, które było kupione przez Sun Microsystems</w:t>
+        <w:lastRenderedPageBreak/>
+        <w:t>Lombok</w:t>
+      </w:r>
+    </w:p>
+    <w:p>
+      <w:pPr>
+        <w:spacing w:line="480" w:lineRule="auto"/>
+        <w:ind w:firstLine="708"/>
+        <w:jc w:val="both"/>
+        <w:rPr>
+          <w:rFonts w:ascii="Times New Roman" w:hAnsi="Times New Roman" w:cs="Times New Roman"/>
+          <w:sz w:val="24"/>
+          <w:szCs w:val="24"/>
+        </w:rPr>
+      </w:pPr>
+      <w:r>
+        <w:rPr>
+          <w:rFonts w:ascii="Times New Roman" w:hAnsi="Times New Roman" w:cs="Times New Roman"/>
+          <w:sz w:val="24"/>
+          <w:szCs w:val="24"/>
+        </w:rPr>
+        <w:t xml:space="preserve">Lombok jest biblioteką Javy, która automatycznie może generować tzw. </w:t>
+      </w:r>
+      <w:r>
+        <w:rPr>
+          <w:rFonts w:ascii="Times New Roman" w:hAnsi="Times New Roman" w:cs="Times New Roman"/>
+          <w:sz w:val="24"/>
+          <w:szCs w:val="24"/>
+        </w:rPr>
+        <w:t>„</w:t>
+      </w:r>
+      <w:proofErr w:type="spellStart"/>
+      <w:r>
+        <w:rPr>
+          <w:rFonts w:ascii="Times New Roman" w:hAnsi="Times New Roman" w:cs="Times New Roman"/>
+          <w:sz w:val="24"/>
+          <w:szCs w:val="24"/>
+        </w:rPr>
+        <w:t>boilerplate</w:t>
+      </w:r>
+      <w:proofErr w:type="spellEnd"/>
+      <w:r>
+        <w:rPr>
+          <w:rFonts w:ascii="Times New Roman" w:hAnsi="Times New Roman" w:cs="Times New Roman"/>
+          <w:sz w:val="24"/>
+          <w:szCs w:val="24"/>
+        </w:rPr>
+        <w:t xml:space="preserve"> </w:t>
+      </w:r>
+      <w:proofErr w:type="spellStart"/>
+      <w:r>
+        <w:rPr>
+          <w:rFonts w:ascii="Times New Roman" w:hAnsi="Times New Roman" w:cs="Times New Roman"/>
+          <w:sz w:val="24"/>
+          <w:szCs w:val="24"/>
+        </w:rPr>
+        <w:t>code</w:t>
+      </w:r>
+      <w:proofErr w:type="spellEnd"/>
+      <w:r>
+        <w:rPr>
+          <w:rFonts w:ascii="Times New Roman" w:hAnsi="Times New Roman" w:cs="Times New Roman"/>
+          <w:sz w:val="24"/>
+          <w:szCs w:val="24"/>
+        </w:rPr>
+        <w:t>”</w:t>
+      </w:r>
+      <w:r>
+        <w:rPr>
+          <w:rFonts w:ascii="Times New Roman" w:hAnsi="Times New Roman" w:cs="Times New Roman"/>
+          <w:sz w:val="24"/>
+          <w:szCs w:val="24"/>
+        </w:rPr>
+        <w:t>, czyli</w:t>
+      </w:r>
+      <w:r>
+        <w:rPr>
+          <w:rFonts w:ascii="Times New Roman" w:hAnsi="Times New Roman" w:cs="Times New Roman"/>
+          <w:sz w:val="24"/>
+          <w:szCs w:val="24"/>
+        </w:rPr>
+        <w:t xml:space="preserve"> </w:t>
+      </w:r>
+      <w:r>
+        <w:rPr>
+          <w:rFonts w:ascii="Times New Roman" w:hAnsi="Times New Roman" w:cs="Times New Roman"/>
+          <w:sz w:val="24"/>
+          <w:szCs w:val="24"/>
+        </w:rPr>
+        <w:t>kod, który</w:t>
+      </w:r>
+      <w:r>
+        <w:rPr>
+          <w:rFonts w:ascii="Times New Roman" w:hAnsi="Times New Roman" w:cs="Times New Roman"/>
+          <w:sz w:val="24"/>
+          <w:szCs w:val="24"/>
+        </w:rPr>
+        <w:t xml:space="preserve"> nie realizuje żadnych funkcji biznesowych</w:t>
+      </w:r>
+      <w:r>
+        <w:rPr>
+          <w:rFonts w:ascii="Times New Roman" w:hAnsi="Times New Roman" w:cs="Times New Roman"/>
+          <w:sz w:val="24"/>
+          <w:szCs w:val="24"/>
+        </w:rPr>
+        <w:t xml:space="preserve"> i </w:t>
+      </w:r>
+      <w:r>
+        <w:rPr>
+          <w:rFonts w:ascii="Times New Roman" w:hAnsi="Times New Roman" w:cs="Times New Roman"/>
+          <w:sz w:val="24"/>
+          <w:szCs w:val="24"/>
+        </w:rPr>
+        <w:t>często jest generowany przez środowisko lub inne narzędzia.</w:t>
+      </w:r>
+      <w:r>
+        <w:rPr>
+          <w:rFonts w:ascii="Times New Roman" w:hAnsi="Times New Roman" w:cs="Times New Roman"/>
+          <w:sz w:val="24"/>
+          <w:szCs w:val="24"/>
+        </w:rPr>
+        <w:t xml:space="preserve"> </w:t>
+      </w:r>
+      <w:proofErr w:type="gramStart"/>
+      <w:r>
+        <w:rPr>
+          <w:rFonts w:ascii="Times New Roman" w:hAnsi="Times New Roman" w:cs="Times New Roman"/>
+          <w:sz w:val="24"/>
+          <w:szCs w:val="24"/>
+        </w:rPr>
+        <w:t>w</w:t>
+      </w:r>
+      <w:proofErr w:type="gramEnd"/>
+      <w:r>
+        <w:rPr>
+          <w:rFonts w:ascii="Times New Roman" w:hAnsi="Times New Roman" w:cs="Times New Roman"/>
+          <w:sz w:val="24"/>
+          <w:szCs w:val="24"/>
+        </w:rPr>
+        <w:t> </w:t>
+      </w:r>
+      <w:r>
+        <w:rPr>
+          <w:rFonts w:ascii="Times New Roman" w:hAnsi="Times New Roman" w:cs="Times New Roman"/>
+          <w:sz w:val="24"/>
+          <w:szCs w:val="24"/>
+        </w:rPr>
+        <w:t>aplikacjach najczęściej takim kodem</w:t>
+      </w:r>
+      <w:r>
+        <w:rPr>
+          <w:rFonts w:ascii="Times New Roman" w:hAnsi="Times New Roman" w:cs="Times New Roman"/>
+          <w:sz w:val="24"/>
+          <w:szCs w:val="24"/>
+        </w:rPr>
+        <w:t xml:space="preserve"> są metody </w:t>
+      </w:r>
+      <w:proofErr w:type="spellStart"/>
+      <w:r>
+        <w:rPr>
+          <w:rFonts w:ascii="Times New Roman" w:hAnsi="Times New Roman" w:cs="Times New Roman"/>
+          <w:sz w:val="24"/>
+          <w:szCs w:val="24"/>
+        </w:rPr>
+        <w:t>hashCode</w:t>
+      </w:r>
+      <w:proofErr w:type="spellEnd"/>
+      <w:r>
+        <w:rPr>
+          <w:rFonts w:ascii="Times New Roman" w:hAnsi="Times New Roman" w:cs="Times New Roman"/>
+          <w:sz w:val="24"/>
+          <w:szCs w:val="24"/>
+        </w:rPr>
+        <w:t xml:space="preserve">, </w:t>
+      </w:r>
+      <w:proofErr w:type="spellStart"/>
+      <w:r>
+        <w:rPr>
+          <w:rFonts w:ascii="Times New Roman" w:hAnsi="Times New Roman" w:cs="Times New Roman"/>
+          <w:sz w:val="24"/>
+          <w:szCs w:val="24"/>
+        </w:rPr>
+        <w:t>equals</w:t>
+      </w:r>
+      <w:proofErr w:type="spellEnd"/>
+      <w:r>
+        <w:rPr>
+          <w:rFonts w:ascii="Times New Roman" w:hAnsi="Times New Roman" w:cs="Times New Roman"/>
+          <w:sz w:val="24"/>
+          <w:szCs w:val="24"/>
+        </w:rPr>
+        <w:t xml:space="preserve">, </w:t>
+      </w:r>
+      <w:proofErr w:type="spellStart"/>
+      <w:r>
+        <w:rPr>
+          <w:rFonts w:ascii="Times New Roman" w:hAnsi="Times New Roman" w:cs="Times New Roman"/>
+          <w:sz w:val="24"/>
+          <w:szCs w:val="24"/>
+        </w:rPr>
+        <w:t>to</w:t>
+      </w:r>
+      <w:r>
+        <w:rPr>
+          <w:rFonts w:ascii="Times New Roman" w:hAnsi="Times New Roman" w:cs="Times New Roman"/>
+          <w:sz w:val="24"/>
+          <w:szCs w:val="24"/>
+        </w:rPr>
+        <w:t>String</w:t>
+      </w:r>
+      <w:proofErr w:type="spellEnd"/>
+      <w:r>
+        <w:rPr>
+          <w:rFonts w:ascii="Times New Roman" w:hAnsi="Times New Roman" w:cs="Times New Roman"/>
+          <w:sz w:val="24"/>
+          <w:szCs w:val="24"/>
+        </w:rPr>
+        <w:t xml:space="preserve"> oraz gettery</w:t>
+      </w:r>
+      <w:r>
+        <w:rPr>
+          <w:rFonts w:ascii="Times New Roman" w:hAnsi="Times New Roman" w:cs="Times New Roman"/>
+          <w:sz w:val="24"/>
+          <w:szCs w:val="24"/>
+        </w:rPr>
+        <w:t xml:space="preserve"> i </w:t>
+      </w:r>
+      <w:proofErr w:type="spellStart"/>
+      <w:r>
+        <w:rPr>
+          <w:rFonts w:ascii="Times New Roman" w:hAnsi="Times New Roman" w:cs="Times New Roman"/>
+          <w:sz w:val="24"/>
+          <w:szCs w:val="24"/>
+        </w:rPr>
+        <w:t>settery</w:t>
+      </w:r>
+      <w:proofErr w:type="spellEnd"/>
+      <w:r>
+        <w:rPr>
+          <w:rFonts w:ascii="Times New Roman" w:hAnsi="Times New Roman" w:cs="Times New Roman"/>
+          <w:sz w:val="24"/>
+          <w:szCs w:val="24"/>
+        </w:rPr>
+        <w:t>. Zamiast zmniejszać czytelność naszej aplikacji takim kodem, możemy użyć odpowiednich adnotacji takich jak @Getter, @</w:t>
+      </w:r>
+      <w:proofErr w:type="spellStart"/>
+      <w:r>
+        <w:rPr>
+          <w:rFonts w:ascii="Times New Roman" w:hAnsi="Times New Roman" w:cs="Times New Roman"/>
+          <w:sz w:val="24"/>
+          <w:szCs w:val="24"/>
+        </w:rPr>
+        <w:t>Setter</w:t>
+      </w:r>
+      <w:proofErr w:type="spellEnd"/>
+      <w:r>
+        <w:rPr>
+          <w:rFonts w:ascii="Times New Roman" w:hAnsi="Times New Roman" w:cs="Times New Roman"/>
+          <w:sz w:val="24"/>
+          <w:szCs w:val="24"/>
+        </w:rPr>
+        <w:t>, czy @</w:t>
+      </w:r>
+      <w:r>
+        <w:rPr>
+          <w:rFonts w:ascii="Times New Roman" w:hAnsi="Times New Roman" w:cs="Times New Roman"/>
+          <w:sz w:val="24"/>
+          <w:szCs w:val="24"/>
+        </w:rPr>
+        <w:t>Data by wygenerować potencjalnie potrzebne przez nas metody</w:t>
       </w:r>
       <w:r>
         <w:rPr>
@@ -2468,23 +3038,7 @@
           <w:sz w:val="24"/>
           <w:szCs w:val="24"/>
         </w:rPr>
-        <w:t>2008 roku. Aktualnie jest rozwijanie przez Oracle Corporation, które kupiło Sun Microsystems</w:t>
-      </w:r>
-      <w:r>
-        <w:rPr>
-          <w:rFonts w:ascii="Times New Roman" w:hAnsi="Times New Roman" w:cs="Times New Roman"/>
-          <w:sz w:val="24"/>
-          <w:szCs w:val="24"/>
-        </w:rPr>
-        <w:t xml:space="preserve"> w </w:t>
-      </w:r>
-      <w:r>
-        <w:rPr>
-          <w:rFonts w:ascii="Times New Roman" w:hAnsi="Times New Roman" w:cs="Times New Roman"/>
-          <w:sz w:val="24"/>
-          <w:szCs w:val="24"/>
-        </w:rPr>
-        <w:t>2010.</w:t>
+        <w:t xml:space="preserve">momencie kompilacji. </w:t>
       </w:r>
     </w:p>
     <w:p>
@@ -2504,310 +3058,6 @@
         <w:rPr>
           <w:color w:val="auto"/>
         </w:rPr>
-        <w:t>Lombok</w:t>
-      </w:r>
-    </w:p>
-    <w:p>
-      <w:pPr>
-        <w:spacing w:line="480" w:lineRule="auto"/>
-        <w:ind w:firstLine="708"/>
-        <w:jc w:val="both"/>
-        <w:rPr>
-          <w:rFonts w:ascii="Times New Roman" w:hAnsi="Times New Roman" w:cs="Times New Roman"/>
-          <w:sz w:val="24"/>
-          <w:szCs w:val="24"/>
-        </w:rPr>
-      </w:pPr>
-      <w:r>
-        <w:rPr>
-          <w:rFonts w:ascii="Times New Roman" w:hAnsi="Times New Roman" w:cs="Times New Roman"/>
-          <w:sz w:val="24"/>
-          <w:szCs w:val="24"/>
-        </w:rPr>
-        <w:t xml:space="preserve">Lombok jest biblioteką Javy, która automatycznie może generować tzw. </w:t>
-      </w:r>
-      <w:r>
-        <w:rPr>
-          <w:rFonts w:ascii="Times New Roman" w:hAnsi="Times New Roman" w:cs="Times New Roman"/>
-          <w:sz w:val="24"/>
-          <w:szCs w:val="24"/>
-        </w:rPr>
-        <w:t>„</w:t>
-      </w:r>
-      <w:proofErr w:type="spellStart"/>
-      <w:r>
-        <w:rPr>
-          <w:rFonts w:ascii="Times New Roman" w:hAnsi="Times New Roman" w:cs="Times New Roman"/>
-          <w:sz w:val="24"/>
-          <w:szCs w:val="24"/>
-        </w:rPr>
-        <w:t>boilerplate</w:t>
-      </w:r>
-      <w:proofErr w:type="spellEnd"/>
-      <w:r>
-        <w:rPr>
-          <w:rFonts w:ascii="Times New Roman" w:hAnsi="Times New Roman" w:cs="Times New Roman"/>
-          <w:sz w:val="24"/>
-          <w:szCs w:val="24"/>
-        </w:rPr>
-        <w:t xml:space="preserve"> </w:t>
-      </w:r>
-      <w:proofErr w:type="spellStart"/>
-      <w:r>
-        <w:rPr>
-          <w:rFonts w:ascii="Times New Roman" w:hAnsi="Times New Roman" w:cs="Times New Roman"/>
-          <w:sz w:val="24"/>
-          <w:szCs w:val="24"/>
-        </w:rPr>
-        <w:t>code</w:t>
-      </w:r>
-      <w:proofErr w:type="spellEnd"/>
-      <w:r>
-        <w:rPr>
-          <w:rFonts w:ascii="Times New Roman" w:hAnsi="Times New Roman" w:cs="Times New Roman"/>
-          <w:sz w:val="24"/>
-          <w:szCs w:val="24"/>
-        </w:rPr>
-        <w:t>”</w:t>
-      </w:r>
-      <w:r>
-        <w:rPr>
-          <w:rFonts w:ascii="Times New Roman" w:hAnsi="Times New Roman" w:cs="Times New Roman"/>
-          <w:sz w:val="24"/>
-          <w:szCs w:val="24"/>
-        </w:rPr>
-        <w:t>, czyli</w:t>
-      </w:r>
-      <w:r>
-        <w:rPr>
-          <w:rFonts w:ascii="Times New Roman" w:hAnsi="Times New Roman" w:cs="Times New Roman"/>
-          <w:sz w:val="24"/>
-          <w:szCs w:val="24"/>
-        </w:rPr>
-        <w:t xml:space="preserve"> </w:t>
-      </w:r>
-      <w:r>
-        <w:rPr>
-          <w:rFonts w:ascii="Times New Roman" w:hAnsi="Times New Roman" w:cs="Times New Roman"/>
-          <w:sz w:val="24"/>
-          <w:szCs w:val="24"/>
-        </w:rPr>
-        <w:t>kod, który</w:t>
-      </w:r>
-      <w:r>
-        <w:rPr>
-          <w:rFonts w:ascii="Times New Roman" w:hAnsi="Times New Roman" w:cs="Times New Roman"/>
-          <w:sz w:val="24"/>
-          <w:szCs w:val="24"/>
-        </w:rPr>
-        <w:t xml:space="preserve"> nie realizuje żadnych funkcji biznesowych</w:t>
-      </w:r>
-      <w:r>
-        <w:rPr>
-          <w:rFonts w:ascii="Times New Roman" w:hAnsi="Times New Roman" w:cs="Times New Roman"/>
-          <w:sz w:val="24"/>
-          <w:szCs w:val="24"/>
-        </w:rPr>
-        <w:t xml:space="preserve"> i </w:t>
-      </w:r>
-      <w:r>
-        <w:rPr>
-          <w:rFonts w:ascii="Times New Roman" w:hAnsi="Times New Roman" w:cs="Times New Roman"/>
-          <w:sz w:val="24"/>
-          <w:szCs w:val="24"/>
-        </w:rPr>
-        <w:t>często jest generowany przez środowisko lub inne narzędzia.</w:t>
-      </w:r>
-      <w:r>
-        <w:rPr>
-          <w:rFonts w:ascii="Times New Roman" w:hAnsi="Times New Roman" w:cs="Times New Roman"/>
-          <w:sz w:val="24"/>
-          <w:szCs w:val="24"/>
-        </w:rPr>
-        <w:t xml:space="preserve"> </w:t>
-      </w:r>
-      <w:proofErr w:type="gramStart"/>
-      <w:r>
-        <w:rPr>
-          <w:rFonts w:ascii="Times New Roman" w:hAnsi="Times New Roman" w:cs="Times New Roman"/>
-          <w:sz w:val="24"/>
-          <w:szCs w:val="24"/>
-        </w:rPr>
-        <w:t>w</w:t>
-      </w:r>
-      <w:proofErr w:type="gramEnd"/>
-      <w:r>
-        <w:rPr>
-          <w:rFonts w:ascii="Times New Roman" w:hAnsi="Times New Roman" w:cs="Times New Roman"/>
-          <w:sz w:val="24"/>
-          <w:szCs w:val="24"/>
-        </w:rPr>
-        <w:t> </w:t>
-      </w:r>
-      <w:r>
-        <w:rPr>
-          <w:rFonts w:ascii="Times New Roman" w:hAnsi="Times New Roman" w:cs="Times New Roman"/>
-          <w:sz w:val="24"/>
-          <w:szCs w:val="24"/>
-        </w:rPr>
-        <w:t>aplikacjach najczęściej takim kodem</w:t>
-      </w:r>
-      <w:r>
-        <w:rPr>
-          <w:rFonts w:ascii="Times New Roman" w:hAnsi="Times New Roman" w:cs="Times New Roman"/>
-          <w:sz w:val="24"/>
-          <w:szCs w:val="24"/>
-        </w:rPr>
-        <w:t xml:space="preserve"> są metody </w:t>
-      </w:r>
-      <w:proofErr w:type="spellStart"/>
-      <w:r>
-        <w:rPr>
-          <w:rFonts w:ascii="Times New Roman" w:hAnsi="Times New Roman" w:cs="Times New Roman"/>
-          <w:sz w:val="24"/>
-          <w:szCs w:val="24"/>
-        </w:rPr>
-        <w:t>hashCode</w:t>
-      </w:r>
-      <w:proofErr w:type="spellEnd"/>
-      <w:r>
-        <w:rPr>
-          <w:rFonts w:ascii="Times New Roman" w:hAnsi="Times New Roman" w:cs="Times New Roman"/>
-          <w:sz w:val="24"/>
-          <w:szCs w:val="24"/>
-        </w:rPr>
-        <w:t xml:space="preserve">, </w:t>
-      </w:r>
-      <w:proofErr w:type="spellStart"/>
-      <w:r>
-        <w:rPr>
-          <w:rFonts w:ascii="Times New Roman" w:hAnsi="Times New Roman" w:cs="Times New Roman"/>
-          <w:sz w:val="24"/>
-          <w:szCs w:val="24"/>
-        </w:rPr>
-        <w:t>equals</w:t>
-      </w:r>
-      <w:proofErr w:type="spellEnd"/>
-      <w:r>
-        <w:rPr>
-          <w:rFonts w:ascii="Times New Roman" w:hAnsi="Times New Roman" w:cs="Times New Roman"/>
-          <w:sz w:val="24"/>
-          <w:szCs w:val="24"/>
-        </w:rPr>
-        <w:t xml:space="preserve">, </w:t>
-      </w:r>
-      <w:proofErr w:type="spellStart"/>
-      <w:r>
-        <w:rPr>
-          <w:rFonts w:ascii="Times New Roman" w:hAnsi="Times New Roman" w:cs="Times New Roman"/>
-          <w:sz w:val="24"/>
-          <w:szCs w:val="24"/>
-        </w:rPr>
-        <w:t>to</w:t>
-      </w:r>
-      <w:r>
-        <w:rPr>
-          <w:rFonts w:ascii="Times New Roman" w:hAnsi="Times New Roman" w:cs="Times New Roman"/>
-          <w:sz w:val="24"/>
-          <w:szCs w:val="24"/>
-        </w:rPr>
-        <w:t>String</w:t>
-      </w:r>
-      <w:proofErr w:type="spellEnd"/>
-      <w:r>
-        <w:rPr>
-          <w:rFonts w:ascii="Times New Roman" w:hAnsi="Times New Roman" w:cs="Times New Roman"/>
-          <w:sz w:val="24"/>
-          <w:szCs w:val="24"/>
-        </w:rPr>
-        <w:t xml:space="preserve"> oraz gettery</w:t>
-      </w:r>
-      <w:r>
-        <w:rPr>
-          <w:rFonts w:ascii="Times New Roman" w:hAnsi="Times New Roman" w:cs="Times New Roman"/>
-          <w:sz w:val="24"/>
-          <w:szCs w:val="24"/>
-        </w:rPr>
-        <w:t xml:space="preserve"> i </w:t>
-      </w:r>
-      <w:proofErr w:type="spellStart"/>
-      <w:r>
-        <w:rPr>
-          <w:rFonts w:ascii="Times New Roman" w:hAnsi="Times New Roman" w:cs="Times New Roman"/>
-          <w:sz w:val="24"/>
-          <w:szCs w:val="24"/>
-        </w:rPr>
-        <w:t>settery</w:t>
-      </w:r>
-      <w:proofErr w:type="spellEnd"/>
-      <w:r>
-        <w:rPr>
-          <w:rFonts w:ascii="Times New Roman" w:hAnsi="Times New Roman" w:cs="Times New Roman"/>
-          <w:sz w:val="24"/>
-          <w:szCs w:val="24"/>
-        </w:rPr>
-        <w:t>. Zamiast zmniejszać czytelność naszej aplikacji takim kodem, możemy użyć odpowiednich adnotacji takich jak @Getter, @</w:t>
-      </w:r>
-      <w:proofErr w:type="spellStart"/>
-      <w:r>
-        <w:rPr>
-          <w:rFonts w:ascii="Times New Roman" w:hAnsi="Times New Roman" w:cs="Times New Roman"/>
-          <w:sz w:val="24"/>
-          <w:szCs w:val="24"/>
-        </w:rPr>
-        <w:t>Setter</w:t>
-      </w:r>
-      <w:proofErr w:type="spellEnd"/>
-      <w:r>
-        <w:rPr>
-          <w:rFonts w:ascii="Times New Roman" w:hAnsi="Times New Roman" w:cs="Times New Roman"/>
-          <w:sz w:val="24"/>
-          <w:szCs w:val="24"/>
-        </w:rPr>
-        <w:t>, czy @</w:t>
-      </w:r>
-      <w:r>
-        <w:rPr>
-          <w:rFonts w:ascii="Times New Roman" w:hAnsi="Times New Roman" w:cs="Times New Roman"/>
-          <w:sz w:val="24"/>
-          <w:szCs w:val="24"/>
-        </w:rPr>
-        <w:t>Data by wygenerować potencjalnie potrzebne przez nas metody</w:t>
-      </w:r>
-      <w:r>
-        <w:rPr>
-          <w:rFonts w:ascii="Times New Roman" w:hAnsi="Times New Roman" w:cs="Times New Roman"/>
-          <w:sz w:val="24"/>
-          <w:szCs w:val="24"/>
-        </w:rPr>
-        <w:t xml:space="preserve"> w </w:t>
-      </w:r>
-      <w:r>
-        <w:rPr>
-          <w:rFonts w:ascii="Times New Roman" w:hAnsi="Times New Roman" w:cs="Times New Roman"/>
-          <w:sz w:val="24"/>
-          <w:szCs w:val="24"/>
-        </w:rPr>
-        <w:t xml:space="preserve">momencie kompilacji. </w:t>
-      </w:r>
-    </w:p>
-    <w:p>
-      <w:pPr>
-        <w:pStyle w:val="Heading2"/>
-        <w:numPr>
-          <w:ilvl w:val="1"/>
-          <w:numId w:val="9"/>
-        </w:numPr>
-        <w:spacing w:line="480" w:lineRule="auto"/>
-        <w:jc w:val="both"/>
-        <w:rPr>
-          <w:color w:val="auto"/>
-        </w:rPr>
-      </w:pPr>
-      <w:r>
-        <w:rPr>
-          <w:color w:val="auto"/>
-        </w:rPr>
         <w:t>Ngrok</w:t>
       </w:r>
     </w:p>
@@ -3260,6 +3510,7 @@
           <w:sz w:val="24"/>
           <w:szCs w:val="24"/>
         </w:rPr>
+        <w:lastRenderedPageBreak/>
         <w:t>POST – przyjmowanie danych od klienta i ich zapisywanie w bazie danych. Operacja ta nie jest idempotentna.</w:t>
       </w:r>
     </w:p>
@@ -3424,7 +3675,31 @@
           <w:sz w:val="24"/>
           <w:szCs w:val="24"/>
         </w:rPr>
-        <w:t>5XX błąd serwera</w:t>
+        <w:t>5XX</w:t>
+      </w:r>
+      <w:r>
+        <w:rPr>
+          <w:rFonts w:ascii="Times New Roman" w:hAnsi="Times New Roman" w:cs="Times New Roman"/>
+          <w:sz w:val="24"/>
+          <w:szCs w:val="24"/>
+        </w:rPr>
+        <w:t xml:space="preserve"> </w:t>
+      </w:r>
+      <w:r>
+        <w:rPr>
+          <w:rFonts w:ascii="Times New Roman" w:hAnsi="Times New Roman" w:cs="Times New Roman"/>
+          <w:sz w:val="24"/>
+          <w:szCs w:val="24"/>
+        </w:rPr>
+        <w:t>–</w:t>
+      </w:r>
+      <w:r>
+        <w:rPr>
+          <w:rFonts w:ascii="Times New Roman" w:hAnsi="Times New Roman" w:cs="Times New Roman"/>
+          <w:sz w:val="24"/>
+          <w:szCs w:val="24"/>
+        </w:rPr>
+        <w:t xml:space="preserve"> błąd serwera</w:t>
       </w:r>
     </w:p>
     <w:p>
@@ -3469,7 +3744,6 @@
           <w:sz w:val="24"/>
           <w:szCs w:val="24"/>
         </w:rPr>
-        <w:lastRenderedPageBreak/>
         <w:t xml:space="preserve">Spring to </w:t>
       </w:r>
       <w:r>
@@ -3823,6 +4097,7 @@
           <w:sz w:val="24"/>
           <w:szCs w:val="24"/>
         </w:rPr>
+        <w:lastRenderedPageBreak/>
         <w:t>M</w:t>
       </w:r>
       <w:r>
@@ -4012,16 +4287,7 @@
           <w:sz w:val="24"/>
           <w:szCs w:val="24"/>
         </w:rPr>
-        <w:t xml:space="preserve">. Pozwala na pominięcie pisania kodu, który jest </w:t>
-      </w:r>
-      <w:r>
-        <w:rPr>
-          <w:rFonts w:ascii="Times New Roman" w:hAnsi="Times New Roman" w:cs="Times New Roman"/>
-          <w:sz w:val="24"/>
-          <w:szCs w:val="24"/>
-        </w:rPr>
-        <w:lastRenderedPageBreak/>
-        <w:t>odpowiedzialny za logikę dostępu do danych oraz metod mapowania obiektów z bazy danych na model w naszej aplikacji.</w:t>
+        <w:t>. Pozwala na pominięcie pisania kodu, który jest odpowiedzialny za logikę dostępu do danych oraz metod mapowania obiektów z bazy danych na model w naszej aplikacji.</w:t>
       </w:r>
       <w:r>
         <w:rPr>
@@ -4270,7 +4536,16 @@
           <w:sz w:val="24"/>
           <w:szCs w:val="24"/>
         </w:rPr>
-        <w:t xml:space="preserve"> jest sposobem na tworzenie autonomicznych webowych aplikacji z możliwie minimalną lub zerową konfiguracją. Jest zbudowany na szkielecie Spring Zapewnia ustawienia domyślne dla konfiguracji kodu oraz zestaw plików budujących pom lub </w:t>
+        <w:t xml:space="preserve"> jest sposobem na tworzenie autonomicznych webowych aplikacji z możliwie minimalną lub zerową konfiguracją. Jest zbudowany na </w:t>
+      </w:r>
+      <w:r>
+        <w:rPr>
+          <w:rFonts w:ascii="Times New Roman" w:hAnsi="Times New Roman" w:cs="Times New Roman"/>
+          <w:sz w:val="24"/>
+          <w:szCs w:val="24"/>
+        </w:rPr>
+        <w:lastRenderedPageBreak/>
+        <w:t xml:space="preserve">szkielecie Spring Zapewnia ustawienia domyślne dla konfiguracji kodu oraz zestaw plików budujących pom lub </w:t>
       </w:r>
       <w:proofErr w:type="spellStart"/>
       <w:r>
@@ -4442,8 +4717,6 @@
       <w:r>
         <w:t xml:space="preserve"> hasła wynosi 961 milisekund a przy 14 wynosi on 2004 milisekundy. Niecała sekunda jest akceptowalna, jeśli chodzi o wydajność aplikacji pod kątem rejestracji użytkowników. </w:t>
       </w:r>
-      <w:bookmarkStart w:id="0" w:name="_GoBack"/>
-      <w:bookmarkEnd w:id="0"/>
     </w:p>
     <w:sectPr>
       <w:headerReference w:type="default" r:id="rId8"/>
@@ -4557,7 +4830,7 @@
             <w:bCs/>
             <w:noProof/>
           </w:rPr>
-          <w:t>8</w:t>
+          <w:t>6</w:t>
         </w:r>
         <w:r>
           <w:rPr>
@@ -5720,7 +5993,7 @@
   <w:abstractNum w:abstractNumId="11" w15:restartNumberingAfterBreak="0">
     <w:nsid w:val="557E179E"/>
     <w:multiLevelType w:val="multilevel"/>
-    <w:tmpl w:val="8AA2EAC6"/>
+    <w:tmpl w:val="67F6C304"/>
     <w:lvl w:ilvl="0">
       <w:start w:val="2"/>
       <w:numFmt w:val="decimal"/>
@@ -5734,7 +6007,7 @@
       </w:rPr>
     </w:lvl>
     <w:lvl w:ilvl="1">
-      <w:start w:val="2"/>
+      <w:start w:val="1"/>
       <w:numFmt w:val="decimal"/>
       <w:lvlText w:val="%1.%2"/>
       <w:lvlJc w:val="left"/>
@@ -7192,7 +7465,7 @@
 </file>
 
 <file path=customXml/itemProps1.xml><?xml version="1.0" encoding="utf-8"?>
-<ds:datastoreItem xmlns:ds="http://schemas.openxmlformats.org/officeDocument/2006/customXml" ds:itemID="{3C2E03E4-994A-40FC-8C32-77CA0FBC6EA5}">
+<ds:datastoreItem xmlns:ds="http://schemas.openxmlformats.org/officeDocument/2006/customXml" ds:itemID="{E6CBF60A-B97D-4AAC-9444-5EDBC49A49E2}">
   <ds:schemaRefs>
     <ds:schemaRef ds:uri="http://schemas.openxmlformats.org/officeDocument/2006/bibliography"/>
   </ds:schemaRefs>

</xml_diff>